<commit_message>
Almost Complete Only Number 5 i.e. Business Plan needs to be added by Lina
</commit_message>
<xml_diff>
--- a/PID.docx
+++ b/PID.docx
@@ -3,207 +3,6 @@
 <w:document xmlns:wpc="http://schemas.microsoft.com/office/word/2010/wordprocessingCanvas" xmlns:mo="http://schemas.microsoft.com/office/mac/office/2008/main" xmlns:mc="http://schemas.openxmlformats.org/markup-compatibility/2006" xmlns:mv="urn:schemas-microsoft-com:mac:vml" xmlns:o="urn:schemas-microsoft-com:office:office" xmlns:r="http://schemas.openxmlformats.org/officeDocument/2006/relationships" xmlns:m="http://schemas.openxmlformats.org/officeDocument/2006/math" xmlns:v="urn:schemas-microsoft-com:vml" xmlns:wp14="http://schemas.microsoft.com/office/word/2010/wordprocessingDrawing" xmlns:wp="http://schemas.openxmlformats.org/drawingml/2006/wordprocessingDrawing" xmlns:w10="urn:schemas-microsoft-com:office:word" xmlns:w="http://schemas.openxmlformats.org/wordprocessingml/2006/main" xmlns:w14="http://schemas.microsoft.com/office/word/2010/wordml" xmlns:wpg="http://schemas.microsoft.com/office/word/2010/wordprocessingGroup" xmlns:wpi="http://schemas.microsoft.com/office/word/2010/wordprocessingInk" xmlns:wne="http://schemas.microsoft.com/office/word/2006/wordml" xmlns:wps="http://schemas.microsoft.com/office/word/2010/wordprocessingShape" mc:Ignorable="w14 wp14">
   <w:background w:color="FFFFFF"/>
   <w:body>
-    <w:p>
-      <w:pPr>
-        <w:pStyle w:val="normal0"/>
-        <w:jc w:val="both"/>
-      </w:pPr>
-    </w:p>
-    <w:p>
-      <w:pPr>
-        <w:pStyle w:val="normal0"/>
-        <w:jc w:val="both"/>
-      </w:pPr>
-    </w:p>
-    <w:p>
-      <w:pPr>
-        <w:pStyle w:val="normal0"/>
-      </w:pPr>
-      <w:r>
-        <w:rPr>
-          <w:b/>
-          <w:color w:val="FF0000"/>
-        </w:rPr>
-        <w:t>Once your PID is completed check the document against the following Quality Criteria:</w:t>
-      </w:r>
-    </w:p>
-    <w:p>
-      <w:pPr>
-        <w:pStyle w:val="normal0"/>
-        <w:jc w:val="both"/>
-      </w:pPr>
-    </w:p>
-    <w:p>
-      <w:pPr>
-        <w:pStyle w:val="normal0"/>
-        <w:numPr>
-          <w:ilvl w:val="0"/>
-          <w:numId w:val="2"/>
-        </w:numPr>
-        <w:spacing w:before="120" w:after="120"/>
-        <w:ind w:hanging="283"/>
-      </w:pPr>
-      <w:r>
-        <w:t xml:space="preserve">The Project Initiation Documentation </w:t>
-      </w:r>
-      <w:r>
-        <w:rPr>
-          <w:color w:val="FF0000"/>
-        </w:rPr>
-        <w:t>correctly represents the project</w:t>
-      </w:r>
-    </w:p>
-    <w:p>
-      <w:pPr>
-        <w:pStyle w:val="normal0"/>
-        <w:numPr>
-          <w:ilvl w:val="0"/>
-          <w:numId w:val="2"/>
-        </w:numPr>
-        <w:spacing w:before="120" w:after="120"/>
-        <w:ind w:hanging="283"/>
-      </w:pPr>
-      <w:r>
-        <w:t xml:space="preserve">It shows a </w:t>
-      </w:r>
-      <w:r>
-        <w:rPr>
-          <w:color w:val="FF0000"/>
-        </w:rPr>
-        <w:t>viable, achievable project</w:t>
-      </w:r>
-      <w:r>
-        <w:t xml:space="preserve"> that is in line with corporate strategy or overall programme needs</w:t>
-      </w:r>
-    </w:p>
-    <w:p>
-      <w:pPr>
-        <w:pStyle w:val="normal0"/>
-        <w:numPr>
-          <w:ilvl w:val="0"/>
-          <w:numId w:val="2"/>
-        </w:numPr>
-        <w:spacing w:before="120" w:after="120"/>
-        <w:ind w:hanging="283"/>
-      </w:pPr>
-      <w:r>
-        <w:t>The project organization structure is complete, with names and titles. All the roles have been considered and are backed up by agreed role descriptions. The relationships and lines of authority are clear. If necessary, the project organization structure says to whom the Project Board reports</w:t>
-      </w:r>
-    </w:p>
-    <w:p>
-      <w:pPr>
-        <w:pStyle w:val="normal0"/>
-        <w:numPr>
-          <w:ilvl w:val="0"/>
-          <w:numId w:val="2"/>
-        </w:numPr>
-        <w:spacing w:before="120" w:after="120"/>
-        <w:ind w:hanging="283"/>
-      </w:pPr>
-      <w:r>
-        <w:t xml:space="preserve">It clearly shows a </w:t>
-      </w:r>
-      <w:r>
-        <w:rPr>
-          <w:color w:val="FF0000"/>
-        </w:rPr>
-        <w:t>control, reporting and direction regime</w:t>
-      </w:r>
-      <w:r>
-        <w:t xml:space="preserve"> that can be implemented, appropriate to the scale, risk and importance of the project to corporate or programme management</w:t>
-      </w:r>
-    </w:p>
-    <w:p>
-      <w:pPr>
-        <w:pStyle w:val="normal0"/>
-        <w:numPr>
-          <w:ilvl w:val="0"/>
-          <w:numId w:val="2"/>
-        </w:numPr>
-        <w:spacing w:before="120" w:after="120"/>
-        <w:ind w:hanging="283"/>
-      </w:pPr>
-      <w:r>
-        <w:t>The controls cover the needs of the Project Board, Project Manager and Team Managers and satisfy any delegated assurance requirements</w:t>
-      </w:r>
-    </w:p>
-    <w:p>
-      <w:pPr>
-        <w:pStyle w:val="normal0"/>
-        <w:numPr>
-          <w:ilvl w:val="0"/>
-          <w:numId w:val="2"/>
-        </w:numPr>
-        <w:spacing w:before="120" w:after="120"/>
-        <w:ind w:hanging="283"/>
-      </w:pPr>
-      <w:r>
-        <w:t>It is clear who will administer each control</w:t>
-      </w:r>
-    </w:p>
-    <w:p>
-      <w:pPr>
-        <w:pStyle w:val="normal0"/>
-        <w:numPr>
-          <w:ilvl w:val="0"/>
-          <w:numId w:val="2"/>
-        </w:numPr>
-        <w:spacing w:before="120" w:after="120"/>
-        <w:ind w:hanging="283"/>
-      </w:pPr>
-      <w:r>
-        <w:t>The project objectives, approach and strategies are consistent with the organization’s corporate social responsibility directive, and the project controls are adequate to ensure that the project remains compliant with such a directive</w:t>
-      </w:r>
-    </w:p>
-    <w:p>
-      <w:pPr>
-        <w:pStyle w:val="normal0"/>
-        <w:numPr>
-          <w:ilvl w:val="0"/>
-          <w:numId w:val="2"/>
-        </w:numPr>
-        <w:spacing w:before="120" w:after="120"/>
-        <w:ind w:hanging="283"/>
-      </w:pPr>
-      <w:r>
-        <w:t xml:space="preserve">Consideration has been given to the format of the Project Initiation Documentation. </w:t>
-      </w:r>
-      <w:r>
-        <w:rPr>
-          <w:color w:val="FF0000"/>
-        </w:rPr>
-        <w:t>For small projects a single document is appropriate</w:t>
-      </w:r>
-      <w:r>
-        <w:t>. For large projects it is more appropriate for the Project Initiation Documentation to be a collection of stand-alone documents. The volatility of each element of the Project Initiation Documentation should be used to assess whether it should be stand-alone, e.g. elements that are likely to change frequently are best separated out</w:t>
-      </w:r>
-    </w:p>
-    <w:p>
-      <w:pPr>
-        <w:pStyle w:val="normal0"/>
-      </w:pPr>
-      <w:r>
-        <w:br w:type="page"/>
-      </w:r>
-    </w:p>
-    <w:p>
-      <w:pPr>
-        <w:pStyle w:val="normal0"/>
-        <w:jc w:val="both"/>
-      </w:pPr>
-    </w:p>
-    <w:p>
-      <w:pPr>
-        <w:pStyle w:val="normal0"/>
-        <w:jc w:val="both"/>
-      </w:pPr>
-    </w:p>
-    <w:p>
-      <w:pPr>
-        <w:pStyle w:val="normal0"/>
-        <w:jc w:val="both"/>
-      </w:pPr>
-    </w:p>
     <w:p>
       <w:pPr>
         <w:pStyle w:val="normal0"/>
@@ -622,7 +421,49 @@
               <w:rPr>
                 <w:sz w:val="28"/>
               </w:rPr>
-              <w:t xml:space="preserve">Author: Carina Lamb, Lina Alhajar, Muniba Talha </w:t>
+              <w:t xml:space="preserve">Author: Carina Lamb, </w:t>
+            </w:r>
+            <w:proofErr w:type="spellStart"/>
+            <w:r>
+              <w:rPr>
+                <w:sz w:val="28"/>
+              </w:rPr>
+              <w:t>Lina</w:t>
+            </w:r>
+            <w:proofErr w:type="spellEnd"/>
+            <w:r>
+              <w:rPr>
+                <w:sz w:val="28"/>
+              </w:rPr>
+              <w:t xml:space="preserve"> </w:t>
+            </w:r>
+            <w:proofErr w:type="spellStart"/>
+            <w:r>
+              <w:rPr>
+                <w:sz w:val="28"/>
+              </w:rPr>
+              <w:t>Alhajar</w:t>
+            </w:r>
+            <w:proofErr w:type="spellEnd"/>
+            <w:r>
+              <w:rPr>
+                <w:sz w:val="28"/>
+              </w:rPr>
+              <w:t xml:space="preserve">, </w:t>
+            </w:r>
+            <w:proofErr w:type="spellStart"/>
+            <w:r>
+              <w:rPr>
+                <w:sz w:val="28"/>
+              </w:rPr>
+              <w:t>Muniba</w:t>
+            </w:r>
+            <w:proofErr w:type="spellEnd"/>
+            <w:r>
+              <w:rPr>
+                <w:sz w:val="28"/>
+              </w:rPr>
+              <w:t xml:space="preserve"> Talha </w:t>
             </w:r>
           </w:p>
           <w:p>
@@ -682,7 +523,49 @@
               <w:rPr>
                 <w:sz w:val="28"/>
               </w:rPr>
-              <w:t xml:space="preserve"> Carina Lamb, Lina Alhajar, Muniba Talha </w:t>
+              <w:t xml:space="preserve"> Carina Lamb, </w:t>
+            </w:r>
+            <w:proofErr w:type="spellStart"/>
+            <w:r>
+              <w:rPr>
+                <w:sz w:val="28"/>
+              </w:rPr>
+              <w:t>Lina</w:t>
+            </w:r>
+            <w:proofErr w:type="spellEnd"/>
+            <w:r>
+              <w:rPr>
+                <w:sz w:val="28"/>
+              </w:rPr>
+              <w:t xml:space="preserve"> </w:t>
+            </w:r>
+            <w:proofErr w:type="spellStart"/>
+            <w:r>
+              <w:rPr>
+                <w:sz w:val="28"/>
+              </w:rPr>
+              <w:t>Alhajar</w:t>
+            </w:r>
+            <w:proofErr w:type="spellEnd"/>
+            <w:r>
+              <w:rPr>
+                <w:sz w:val="28"/>
+              </w:rPr>
+              <w:t xml:space="preserve">, </w:t>
+            </w:r>
+            <w:proofErr w:type="spellStart"/>
+            <w:r>
+              <w:rPr>
+                <w:sz w:val="28"/>
+              </w:rPr>
+              <w:t>Muniba</w:t>
+            </w:r>
+            <w:proofErr w:type="spellEnd"/>
+            <w:r>
+              <w:rPr>
+                <w:sz w:val="28"/>
+              </w:rPr>
+              <w:t xml:space="preserve"> Talha </w:t>
             </w:r>
           </w:p>
           <w:p>
@@ -991,7 +874,19 @@
           <w:rPr>
             <w:rStyle w:val="Hyperlink"/>
           </w:rPr>
-          <w:t>http://fronter.com/kea/links/structureprops.phtml?treeid=190539</w:t>
+          <w:t>http://fronter.com/kea/links/structureprops.phtml?treeid=19</w:t>
+        </w:r>
+        <w:r>
+          <w:rPr>
+            <w:rStyle w:val="Hyperlink"/>
+          </w:rPr>
+          <w:t>0</w:t>
+        </w:r>
+        <w:r>
+          <w:rPr>
+            <w:rStyle w:val="Hyperlink"/>
+          </w:rPr>
+          <w:t>539</w:t>
         </w:r>
       </w:hyperlink>
     </w:p>
@@ -1462,8 +1357,13 @@
               <w:jc w:val="both"/>
             </w:pPr>
             <w:r>
-              <w:t>Jarl Tuxen</w:t>
-            </w:r>
+              <w:t xml:space="preserve">Jarl </w:t>
+            </w:r>
+            <w:proofErr w:type="spellStart"/>
+            <w:r>
+              <w:t>Tuxen</w:t>
+            </w:r>
+            <w:proofErr w:type="spellEnd"/>
           </w:p>
         </w:tc>
         <w:tc>
@@ -1830,8 +1730,13 @@
               <w:pStyle w:val="normal0"/>
               <w:jc w:val="both"/>
             </w:pPr>
-            <w:r>
-              <w:t xml:space="preserve">Lina </w:t>
+            <w:proofErr w:type="spellStart"/>
+            <w:r>
+              <w:t>Lina</w:t>
+            </w:r>
+            <w:proofErr w:type="spellEnd"/>
+            <w:r>
+              <w:t xml:space="preserve"> </w:t>
             </w:r>
           </w:p>
           <w:p>
@@ -1839,8 +1744,13 @@
               <w:pStyle w:val="normal0"/>
               <w:jc w:val="both"/>
             </w:pPr>
-            <w:r>
-              <w:t xml:space="preserve">Muniba </w:t>
+            <w:proofErr w:type="spellStart"/>
+            <w:r>
+              <w:t>Muniba</w:t>
+            </w:r>
+            <w:proofErr w:type="spellEnd"/>
+            <w:r>
+              <w:t xml:space="preserve"> </w:t>
             </w:r>
           </w:p>
         </w:tc>
@@ -2388,8 +2298,13 @@
         <w:ind w:hanging="359"/>
         <w:contextualSpacing/>
       </w:pPr>
-      <w:r>
-        <w:t>User friendly GUI for Login/Signup.</w:t>
+      <w:proofErr w:type="gramStart"/>
+      <w:r>
+        <w:t>User friendly</w:t>
+      </w:r>
+      <w:proofErr w:type="gramEnd"/>
+      <w:r>
+        <w:t xml:space="preserve"> GUI for Login/Signup.</w:t>
       </w:r>
     </w:p>
     <w:p>
@@ -2564,7 +2479,21 @@
         <w:rPr>
           <w:color w:val="auto"/>
         </w:rPr>
-        <w:t xml:space="preserve">With the use of the system we expect to eliminate students’ complaints about administration/teacher responsiveness upto 50%.  </w:t>
+        <w:t xml:space="preserve">With the use of the system we expect to eliminate students’ complaints about administration/teacher responsiveness </w:t>
+      </w:r>
+      <w:proofErr w:type="spellStart"/>
+      <w:r>
+        <w:rPr>
+          <w:color w:val="auto"/>
+        </w:rPr>
+        <w:t>upto</w:t>
+      </w:r>
+      <w:proofErr w:type="spellEnd"/>
+      <w:r>
+        <w:rPr>
+          <w:color w:val="auto"/>
+        </w:rPr>
+        <w:t xml:space="preserve"> 50%.  </w:t>
       </w:r>
     </w:p>
     <w:p>
@@ -2952,8 +2881,16 @@
         <w:rPr>
           <w:color w:val="auto"/>
         </w:rPr>
-        <w:t>Jarl Tuxen</w:t>
-      </w:r>
+        <w:t xml:space="preserve">Jarl </w:t>
+      </w:r>
+      <w:proofErr w:type="spellStart"/>
+      <w:r>
+        <w:rPr>
+          <w:color w:val="auto"/>
+        </w:rPr>
+        <w:t>Tuxen</w:t>
+      </w:r>
+      <w:proofErr w:type="spellEnd"/>
     </w:p>
     <w:p>
       <w:pPr>
@@ -3052,25 +2989,49 @@
           <w:color w:val="auto"/>
         </w:rPr>
       </w:pPr>
-      <w:r>
-        <w:rPr>
-          <w:color w:val="auto"/>
-        </w:rPr>
-        <w:t>Lina Alhajar</w:t>
-      </w:r>
-    </w:p>
-    <w:p>
-      <w:pPr>
-        <w:pStyle w:val="normal0"/>
-        <w:rPr>
-          <w:color w:val="auto"/>
-        </w:rPr>
-      </w:pPr>
-      <w:r>
-        <w:rPr>
-          <w:color w:val="auto"/>
-        </w:rPr>
-        <w:t xml:space="preserve">Muniba Talha </w:t>
+      <w:proofErr w:type="spellStart"/>
+      <w:r>
+        <w:rPr>
+          <w:color w:val="auto"/>
+        </w:rPr>
+        <w:t>Lina</w:t>
+      </w:r>
+      <w:proofErr w:type="spellEnd"/>
+      <w:r>
+        <w:rPr>
+          <w:color w:val="auto"/>
+        </w:rPr>
+        <w:t xml:space="preserve"> </w:t>
+      </w:r>
+      <w:proofErr w:type="spellStart"/>
+      <w:r>
+        <w:rPr>
+          <w:color w:val="auto"/>
+        </w:rPr>
+        <w:t>Alhajar</w:t>
+      </w:r>
+      <w:proofErr w:type="spellEnd"/>
+    </w:p>
+    <w:p>
+      <w:pPr>
+        <w:pStyle w:val="normal0"/>
+        <w:rPr>
+          <w:color w:val="auto"/>
+        </w:rPr>
+      </w:pPr>
+      <w:proofErr w:type="spellStart"/>
+      <w:r>
+        <w:rPr>
+          <w:color w:val="auto"/>
+        </w:rPr>
+        <w:t>Muniba</w:t>
+      </w:r>
+      <w:proofErr w:type="spellEnd"/>
+      <w:r>
+        <w:rPr>
+          <w:color w:val="auto"/>
+        </w:rPr>
+        <w:t xml:space="preserve"> Talha </w:t>
       </w:r>
     </w:p>
     <w:p>
@@ -3131,25 +3092,49 @@
           <w:color w:val="auto"/>
         </w:rPr>
       </w:pPr>
-      <w:r>
-        <w:rPr>
-          <w:color w:val="auto"/>
-        </w:rPr>
-        <w:t>Lina Alhajar</w:t>
-      </w:r>
-    </w:p>
-    <w:p>
-      <w:pPr>
-        <w:pStyle w:val="normal0"/>
-        <w:rPr>
-          <w:color w:val="auto"/>
-        </w:rPr>
-      </w:pPr>
-      <w:r>
-        <w:rPr>
-          <w:color w:val="auto"/>
-        </w:rPr>
-        <w:t>Muniba Talha</w:t>
+      <w:proofErr w:type="spellStart"/>
+      <w:r>
+        <w:rPr>
+          <w:color w:val="auto"/>
+        </w:rPr>
+        <w:t>Lina</w:t>
+      </w:r>
+      <w:proofErr w:type="spellEnd"/>
+      <w:r>
+        <w:rPr>
+          <w:color w:val="auto"/>
+        </w:rPr>
+        <w:t xml:space="preserve"> </w:t>
+      </w:r>
+      <w:proofErr w:type="spellStart"/>
+      <w:r>
+        <w:rPr>
+          <w:color w:val="auto"/>
+        </w:rPr>
+        <w:t>Alhajar</w:t>
+      </w:r>
+      <w:proofErr w:type="spellEnd"/>
+    </w:p>
+    <w:p>
+      <w:pPr>
+        <w:pStyle w:val="normal0"/>
+        <w:rPr>
+          <w:color w:val="auto"/>
+        </w:rPr>
+      </w:pPr>
+      <w:proofErr w:type="spellStart"/>
+      <w:r>
+        <w:rPr>
+          <w:color w:val="auto"/>
+        </w:rPr>
+        <w:t>Muniba</w:t>
+      </w:r>
+      <w:proofErr w:type="spellEnd"/>
+      <w:r>
+        <w:rPr>
+          <w:color w:val="auto"/>
+        </w:rPr>
+        <w:t xml:space="preserve"> Talha</w:t>
       </w:r>
     </w:p>
     <w:p>
@@ -3197,25 +3182,55 @@
           <w:color w:val="auto"/>
         </w:rPr>
       </w:pPr>
-      <w:r>
-        <w:rPr>
-          <w:color w:val="auto"/>
-        </w:rPr>
-        <w:t xml:space="preserve">Lina Alhajar </w:t>
-      </w:r>
-    </w:p>
-    <w:p>
-      <w:pPr>
-        <w:pStyle w:val="normal0"/>
-        <w:rPr>
-          <w:color w:val="auto"/>
-        </w:rPr>
-      </w:pPr>
-      <w:r>
-        <w:rPr>
-          <w:color w:val="auto"/>
-        </w:rPr>
-        <w:t>Muniba Talha</w:t>
+      <w:proofErr w:type="spellStart"/>
+      <w:r>
+        <w:rPr>
+          <w:color w:val="auto"/>
+        </w:rPr>
+        <w:t>Lina</w:t>
+      </w:r>
+      <w:proofErr w:type="spellEnd"/>
+      <w:r>
+        <w:rPr>
+          <w:color w:val="auto"/>
+        </w:rPr>
+        <w:t xml:space="preserve"> </w:t>
+      </w:r>
+      <w:proofErr w:type="spellStart"/>
+      <w:r>
+        <w:rPr>
+          <w:color w:val="auto"/>
+        </w:rPr>
+        <w:t>Alhajar</w:t>
+      </w:r>
+      <w:proofErr w:type="spellEnd"/>
+      <w:r>
+        <w:rPr>
+          <w:color w:val="auto"/>
+        </w:rPr>
+        <w:t xml:space="preserve"> </w:t>
+      </w:r>
+    </w:p>
+    <w:p>
+      <w:pPr>
+        <w:pStyle w:val="normal0"/>
+        <w:rPr>
+          <w:color w:val="auto"/>
+        </w:rPr>
+      </w:pPr>
+      <w:proofErr w:type="spellStart"/>
+      <w:r>
+        <w:rPr>
+          <w:color w:val="auto"/>
+        </w:rPr>
+        <w:t>Muniba</w:t>
+      </w:r>
+      <w:proofErr w:type="spellEnd"/>
+      <w:r>
+        <w:rPr>
+          <w:color w:val="auto"/>
+        </w:rPr>
+        <w:t xml:space="preserve"> Talha</w:t>
       </w:r>
     </w:p>
     <w:p>
@@ -3618,13 +3633,29 @@
     </w:p>
     <w:p>
       <w:r>
-        <w:t xml:space="preserve">We will be using version control, specifically GitHub Repository, to save all documentation (reports, meetings logs and emails) along with source code for the system. </w:t>
+        <w:t xml:space="preserve">We will be using version control, specifically </w:t>
+      </w:r>
+      <w:proofErr w:type="spellStart"/>
+      <w:r>
+        <w:t>GitHub</w:t>
+      </w:r>
+      <w:proofErr w:type="spellEnd"/>
+      <w:r>
+        <w:t xml:space="preserve"> Repository, to save all documentation (reports, meetings logs and emails) along with source code for the system. </w:t>
       </w:r>
     </w:p>
     <w:p/>
     <w:p>
       <w:r>
-        <w:t xml:space="preserve">Any changes in the requirements of the system will be agreed upon at meetings with the Steering Committee and queries regarding the system can be asked during these meetings. These changes or questions will be recorded to the logs, and stored on the Git Repository for future reference. </w:t>
+        <w:t xml:space="preserve">Any changes in the requirements of the system will be agreed upon at meetings with the Steering Committee and queries regarding the system can be asked during these meetings. These changes or questions will be recorded to the logs, and stored on the </w:t>
+      </w:r>
+      <w:proofErr w:type="spellStart"/>
+      <w:r>
+        <w:t>Git</w:t>
+      </w:r>
+      <w:proofErr w:type="spellEnd"/>
+      <w:r>
+        <w:t xml:space="preserve"> Repository for future reference. </w:t>
       </w:r>
     </w:p>
     <w:p>
@@ -3653,588 +3684,83 @@
         <w:pStyle w:val="normal0"/>
       </w:pPr>
       <w:r>
-        <w:t>After various brainstorming meetings, multiple team based assessments and keeping in view the history we have identified following ri</w:t>
-      </w:r>
-      <w:r>
-        <w:t>sks that may or may not arise in the course of time</w:t>
-      </w:r>
-      <w:r>
-        <w:t>:</w:t>
-      </w:r>
-    </w:p>
-    <w:p>
-      <w:pPr>
-        <w:pStyle w:val="normal0"/>
-      </w:pPr>
-    </w:p>
-    <w:p>
-      <w:pPr>
-        <w:pStyle w:val="normal0"/>
-      </w:pPr>
-    </w:p>
-    <w:tbl>
-      <w:tblPr>
-        <w:tblStyle w:val="TableGrid"/>
-        <w:tblW w:w="10998" w:type="dxa"/>
-        <w:tblInd w:w="-864" w:type="dxa"/>
-        <w:tblLayout w:type="fixed"/>
-        <w:tblLook w:val="04A0" w:firstRow="1" w:lastRow="0" w:firstColumn="1" w:lastColumn="0" w:noHBand="0" w:noVBand="1"/>
-      </w:tblPr>
-      <w:tblGrid>
-        <w:gridCol w:w="495"/>
-        <w:gridCol w:w="1244"/>
-        <w:gridCol w:w="1643"/>
-        <w:gridCol w:w="1701"/>
-        <w:gridCol w:w="1559"/>
-        <w:gridCol w:w="2713"/>
-        <w:gridCol w:w="1643"/>
-      </w:tblGrid>
-      <w:tr>
-        <w:tc>
-          <w:tcPr>
-            <w:tcW w:w="495" w:type="dxa"/>
-          </w:tcPr>
-          <w:p>
-            <w:pPr>
-              <w:pStyle w:val="normal0"/>
-              <w:ind w:left="-630"/>
-              <w:rPr>
-                <w:b/>
-              </w:rPr>
-            </w:pPr>
-            <w:r>
-              <w:rPr>
-                <w:b/>
-              </w:rPr>
-              <w:lastRenderedPageBreak/>
-              <w:t>No.</w:t>
-            </w:r>
-          </w:p>
-        </w:tc>
-        <w:tc>
-          <w:tcPr>
-            <w:tcW w:w="1244" w:type="dxa"/>
-          </w:tcPr>
-          <w:p>
-            <w:pPr>
-              <w:pStyle w:val="normal0"/>
-              <w:jc w:val="center"/>
-              <w:rPr>
-                <w:b/>
-              </w:rPr>
-            </w:pPr>
-            <w:r>
-              <w:rPr>
-                <w:b/>
-              </w:rPr>
-              <w:t>Type</w:t>
-            </w:r>
-          </w:p>
-        </w:tc>
-        <w:tc>
-          <w:tcPr>
-            <w:tcW w:w="1643" w:type="dxa"/>
-          </w:tcPr>
-          <w:p>
-            <w:pPr>
-              <w:pStyle w:val="normal0"/>
-              <w:jc w:val="center"/>
-              <w:rPr>
-                <w:b/>
-              </w:rPr>
-            </w:pPr>
-            <w:r>
-              <w:rPr>
-                <w:b/>
-              </w:rPr>
-              <w:t>Description</w:t>
-            </w:r>
-          </w:p>
-        </w:tc>
-        <w:tc>
-          <w:tcPr>
-            <w:tcW w:w="1701" w:type="dxa"/>
-          </w:tcPr>
-          <w:p>
-            <w:pPr>
-              <w:pStyle w:val="normal0"/>
-              <w:jc w:val="center"/>
-              <w:rPr>
-                <w:b/>
-              </w:rPr>
-            </w:pPr>
-            <w:r>
-              <w:rPr>
-                <w:b/>
-              </w:rPr>
-              <w:t>Impact</w:t>
-            </w:r>
-          </w:p>
-        </w:tc>
-        <w:tc>
-          <w:tcPr>
-            <w:tcW w:w="1559" w:type="dxa"/>
-          </w:tcPr>
-          <w:p>
-            <w:pPr>
-              <w:pStyle w:val="normal0"/>
-              <w:jc w:val="center"/>
-              <w:rPr>
-                <w:b/>
-              </w:rPr>
-            </w:pPr>
-            <w:r>
-              <w:rPr>
-                <w:b/>
-              </w:rPr>
-              <w:t>Frequency</w:t>
-            </w:r>
-          </w:p>
-        </w:tc>
-        <w:tc>
-          <w:tcPr>
-            <w:tcW w:w="2713" w:type="dxa"/>
-          </w:tcPr>
-          <w:p>
-            <w:pPr>
-              <w:pStyle w:val="normal0"/>
-              <w:jc w:val="center"/>
-              <w:rPr>
-                <w:b/>
-              </w:rPr>
-            </w:pPr>
-            <w:r>
-              <w:rPr>
-                <w:b/>
-              </w:rPr>
-              <w:t>Mitigating Actions</w:t>
-            </w:r>
-          </w:p>
-        </w:tc>
-        <w:tc>
-          <w:tcPr>
-            <w:tcW w:w="1643" w:type="dxa"/>
-          </w:tcPr>
-          <w:p>
-            <w:pPr>
-              <w:pStyle w:val="normal0"/>
-              <w:jc w:val="center"/>
-              <w:rPr>
-                <w:b/>
-              </w:rPr>
-            </w:pPr>
-            <w:r>
-              <w:rPr>
-                <w:b/>
-              </w:rPr>
-              <w:t>Responsible Person</w:t>
-            </w:r>
-          </w:p>
-        </w:tc>
-      </w:tr>
-      <w:tr>
-        <w:tc>
-          <w:tcPr>
-            <w:tcW w:w="495" w:type="dxa"/>
-          </w:tcPr>
-          <w:p>
-            <w:pPr>
-              <w:pStyle w:val="normal0"/>
-            </w:pPr>
-            <w:r>
-              <w:t xml:space="preserve"> </w:t>
-            </w:r>
-            <w:r>
-              <w:t>1</w:t>
-            </w:r>
-          </w:p>
-        </w:tc>
-        <w:tc>
-          <w:tcPr>
-            <w:tcW w:w="1244" w:type="dxa"/>
-          </w:tcPr>
-          <w:p>
-            <w:pPr>
-              <w:pStyle w:val="normal0"/>
-            </w:pPr>
-          </w:p>
-        </w:tc>
-        <w:tc>
-          <w:tcPr>
-            <w:tcW w:w="1643" w:type="dxa"/>
-          </w:tcPr>
-          <w:p>
-            <w:pPr>
-              <w:pStyle w:val="normal0"/>
-            </w:pPr>
-          </w:p>
-        </w:tc>
-        <w:tc>
-          <w:tcPr>
-            <w:tcW w:w="1701" w:type="dxa"/>
-          </w:tcPr>
-          <w:p>
-            <w:pPr>
-              <w:pStyle w:val="normal0"/>
-            </w:pPr>
-          </w:p>
-        </w:tc>
-        <w:tc>
-          <w:tcPr>
-            <w:tcW w:w="1559" w:type="dxa"/>
-          </w:tcPr>
-          <w:p>
-            <w:pPr>
-              <w:pStyle w:val="normal0"/>
-            </w:pPr>
-          </w:p>
-        </w:tc>
-        <w:tc>
-          <w:tcPr>
-            <w:tcW w:w="2713" w:type="dxa"/>
-          </w:tcPr>
-          <w:p>
-            <w:pPr>
-              <w:pStyle w:val="normal0"/>
-            </w:pPr>
-          </w:p>
-        </w:tc>
-        <w:tc>
-          <w:tcPr>
-            <w:tcW w:w="1643" w:type="dxa"/>
-          </w:tcPr>
-          <w:p>
-            <w:pPr>
-              <w:pStyle w:val="normal0"/>
-            </w:pPr>
-          </w:p>
-        </w:tc>
-      </w:tr>
-      <w:tr>
-        <w:tc>
-          <w:tcPr>
-            <w:tcW w:w="495" w:type="dxa"/>
-          </w:tcPr>
-          <w:p>
-            <w:pPr>
-              <w:pStyle w:val="normal0"/>
-              <w:jc w:val="center"/>
-            </w:pPr>
-            <w:r>
-              <w:t>2</w:t>
-            </w:r>
-          </w:p>
-        </w:tc>
-        <w:tc>
-          <w:tcPr>
-            <w:tcW w:w="1244" w:type="dxa"/>
-          </w:tcPr>
-          <w:p>
-            <w:pPr>
-              <w:pStyle w:val="normal0"/>
-            </w:pPr>
-            <w:r>
-              <w:t>Technical</w:t>
-            </w:r>
-          </w:p>
-        </w:tc>
-        <w:tc>
-          <w:tcPr>
-            <w:tcW w:w="1643" w:type="dxa"/>
-          </w:tcPr>
-          <w:p>
-            <w:pPr>
-              <w:pStyle w:val="normal0"/>
-            </w:pPr>
-            <w:r>
-              <w:t>One or more components of project are not completed or don’t show the desired output.</w:t>
-            </w:r>
-          </w:p>
-        </w:tc>
-        <w:tc>
-          <w:tcPr>
-            <w:tcW w:w="1701" w:type="dxa"/>
-          </w:tcPr>
-          <w:p>
-            <w:pPr>
-              <w:pStyle w:val="normal0"/>
-            </w:pPr>
-            <w:r>
-              <w:t>Low</w:t>
-            </w:r>
-          </w:p>
-          <w:p>
-            <w:pPr>
-              <w:pStyle w:val="normal0"/>
-            </w:pPr>
-            <w:r>
-              <w:t>(As the basic features of project are already up and running)</w:t>
-            </w:r>
-          </w:p>
-        </w:tc>
-        <w:tc>
-          <w:tcPr>
-            <w:tcW w:w="1559" w:type="dxa"/>
-          </w:tcPr>
-          <w:p>
-            <w:pPr>
-              <w:pStyle w:val="normal0"/>
-            </w:pPr>
-            <w:r>
-              <w:t>Low</w:t>
-            </w:r>
-          </w:p>
-        </w:tc>
-        <w:tc>
-          <w:tcPr>
-            <w:tcW w:w="2713" w:type="dxa"/>
-          </w:tcPr>
-          <w:p>
-            <w:pPr>
-              <w:pStyle w:val="normal0"/>
-            </w:pPr>
-            <w:r>
-              <w:t>Work breakdown structure for the project has been formulated in start with ample amount of time between project completion and Deadline.</w:t>
-            </w:r>
-          </w:p>
-        </w:tc>
-        <w:tc>
-          <w:tcPr>
-            <w:tcW w:w="1643" w:type="dxa"/>
-          </w:tcPr>
-          <w:p>
-            <w:pPr>
-              <w:pStyle w:val="normal0"/>
-            </w:pPr>
-            <w:r>
-              <w:t>Carina</w:t>
-            </w:r>
-          </w:p>
-          <w:p>
-            <w:pPr>
-              <w:pStyle w:val="normal0"/>
-            </w:pPr>
-            <w:r>
-              <w:t>Lina</w:t>
-            </w:r>
-          </w:p>
-          <w:p>
-            <w:pPr>
-              <w:pStyle w:val="normal0"/>
-            </w:pPr>
-            <w:r>
-              <w:t>Muniba</w:t>
-            </w:r>
-          </w:p>
-        </w:tc>
-      </w:tr>
-      <w:tr>
-        <w:tc>
-          <w:tcPr>
-            <w:tcW w:w="495" w:type="dxa"/>
-          </w:tcPr>
-          <w:p>
-            <w:pPr>
-              <w:pStyle w:val="normal0"/>
-              <w:jc w:val="center"/>
-            </w:pPr>
-            <w:r>
-              <w:t>3</w:t>
-            </w:r>
-          </w:p>
-        </w:tc>
-        <w:tc>
-          <w:tcPr>
-            <w:tcW w:w="1244" w:type="dxa"/>
-          </w:tcPr>
-          <w:p>
-            <w:pPr>
-              <w:pStyle w:val="normal0"/>
-              <w:jc w:val="center"/>
-            </w:pPr>
-            <w:r>
-              <w:t>Man Power</w:t>
-            </w:r>
-          </w:p>
-        </w:tc>
-        <w:tc>
-          <w:tcPr>
-            <w:tcW w:w="1643" w:type="dxa"/>
-          </w:tcPr>
-          <w:p>
-            <w:pPr>
-              <w:pStyle w:val="normal0"/>
-            </w:pPr>
-            <w:r>
-              <w:t xml:space="preserve">If staff member stop showing up or is way too absent from work. </w:t>
-            </w:r>
-          </w:p>
-        </w:tc>
-        <w:tc>
-          <w:tcPr>
-            <w:tcW w:w="1701" w:type="dxa"/>
-          </w:tcPr>
-          <w:p>
-            <w:pPr>
-              <w:pStyle w:val="normal0"/>
-            </w:pPr>
-            <w:r>
-              <w:t>High</w:t>
-            </w:r>
-          </w:p>
-          <w:p>
-            <w:pPr>
-              <w:pStyle w:val="normal0"/>
-            </w:pPr>
-            <w:r>
-              <w:t>(</w:t>
-            </w:r>
-            <w:r>
-              <w:t xml:space="preserve">We already have very small team) </w:t>
-            </w:r>
-          </w:p>
-        </w:tc>
-        <w:tc>
-          <w:tcPr>
-            <w:tcW w:w="1559" w:type="dxa"/>
-          </w:tcPr>
-          <w:p>
-            <w:pPr>
-              <w:pStyle w:val="normal0"/>
-            </w:pPr>
-            <w:r>
-              <w:t>Low</w:t>
-            </w:r>
-          </w:p>
-        </w:tc>
-        <w:tc>
-          <w:tcPr>
-            <w:tcW w:w="2713" w:type="dxa"/>
-          </w:tcPr>
-          <w:p>
-            <w:pPr>
-              <w:pStyle w:val="normal0"/>
-            </w:pPr>
-            <w:r>
-              <w:t xml:space="preserve">Incentives and warnings are established to encourage the responsibility and positive behavior while eliminating negative attitude towards work.  </w:t>
-            </w:r>
-          </w:p>
-        </w:tc>
-        <w:tc>
-          <w:tcPr>
-            <w:tcW w:w="1643" w:type="dxa"/>
-          </w:tcPr>
-          <w:p>
-            <w:pPr>
-              <w:pStyle w:val="normal0"/>
-            </w:pPr>
-          </w:p>
-        </w:tc>
-      </w:tr>
-      <w:tr>
-        <w:tc>
-          <w:tcPr>
-            <w:tcW w:w="495" w:type="dxa"/>
-          </w:tcPr>
-          <w:p>
-            <w:pPr>
-              <w:pStyle w:val="normal0"/>
-              <w:jc w:val="center"/>
-            </w:pPr>
-            <w:r>
-              <w:t>4</w:t>
-            </w:r>
-          </w:p>
-        </w:tc>
-        <w:tc>
-          <w:tcPr>
-            <w:tcW w:w="1244" w:type="dxa"/>
-          </w:tcPr>
-          <w:p>
-            <w:pPr>
-              <w:pStyle w:val="normal0"/>
-              <w:jc w:val="center"/>
-            </w:pPr>
-            <w:r>
-              <w:t>Financial</w:t>
-            </w:r>
-          </w:p>
-        </w:tc>
-        <w:tc>
-          <w:tcPr>
-            <w:tcW w:w="1643" w:type="dxa"/>
-          </w:tcPr>
-          <w:p>
-            <w:pPr>
-              <w:pStyle w:val="normal0"/>
-            </w:pPr>
-            <w:r>
-              <w:t>No money is involved in the project as yet.</w:t>
-            </w:r>
-          </w:p>
-        </w:tc>
-        <w:tc>
-          <w:tcPr>
-            <w:tcW w:w="1701" w:type="dxa"/>
-          </w:tcPr>
-          <w:p>
-            <w:pPr>
-              <w:pStyle w:val="normal0"/>
-            </w:pPr>
-            <w:r>
-              <w:t>Low</w:t>
-            </w:r>
-          </w:p>
-          <w:p>
-            <w:pPr>
-              <w:pStyle w:val="normal0"/>
-            </w:pPr>
-          </w:p>
-        </w:tc>
-        <w:tc>
-          <w:tcPr>
-            <w:tcW w:w="1559" w:type="dxa"/>
-          </w:tcPr>
-          <w:p>
-            <w:pPr>
-              <w:pStyle w:val="normal0"/>
-            </w:pPr>
-            <w:r>
-              <w:t>Low</w:t>
-            </w:r>
-          </w:p>
-        </w:tc>
-        <w:tc>
-          <w:tcPr>
-            <w:tcW w:w="2713" w:type="dxa"/>
-          </w:tcPr>
-          <w:p>
-            <w:pPr>
-              <w:pStyle w:val="normal0"/>
-            </w:pPr>
-          </w:p>
-        </w:tc>
-        <w:tc>
-          <w:tcPr>
-            <w:tcW w:w="1643" w:type="dxa"/>
-          </w:tcPr>
-          <w:p>
-            <w:pPr>
-              <w:pStyle w:val="normal0"/>
-            </w:pPr>
-          </w:p>
-        </w:tc>
-      </w:tr>
-    </w:tbl>
-    <w:p>
-      <w:pPr>
-        <w:pStyle w:val="normal0"/>
-      </w:pPr>
-    </w:p>
-    <w:p>
-      <w:pPr>
-        <w:pStyle w:val="normal0"/>
-      </w:pPr>
+        <w:t xml:space="preserve">After various brainstorming meetings, multiple team based assessments and keeping in view the history we have identified </w:t>
+      </w:r>
+      <w:r>
+        <w:t>the listed the risks in separate log along with their Risk Factor scaling (1-5) where 5 is the Highest Risk Factor. The Risk Log can be fo</w:t>
+      </w:r>
+      <w:r>
+        <w:t>und here after being logged in:</w:t>
+      </w:r>
+    </w:p>
+    <w:p>
+      <w:pPr>
+        <w:pStyle w:val="normal0"/>
+        <w:jc w:val="both"/>
+        <w:rPr>
+          <w:rStyle w:val="Hyperlink"/>
+        </w:rPr>
+      </w:pPr>
+      <w:hyperlink r:id="rId10" w:history="1">
+        <w:r>
+          <w:rPr>
+            <w:rStyle w:val="Hyperlink"/>
+          </w:rPr>
+          <w:t>http://fronter.com/kea/links/structureprops.phtml?treeid=190539</w:t>
+        </w:r>
+      </w:hyperlink>
+    </w:p>
+    <w:p>
+      <w:pPr>
+        <w:pStyle w:val="normal0"/>
+        <w:jc w:val="both"/>
+      </w:pPr>
+      <w:r>
+        <w:rPr>
+          <w:noProof/>
+        </w:rPr>
+        <w:drawing>
+          <wp:inline distT="0" distB="0" distL="0" distR="0" wp14:anchorId="7CB4AF7C" wp14:editId="7D402487">
+            <wp:extent cx="6282690" cy="3230880"/>
+            <wp:effectExtent l="0" t="0" r="0" b="0"/>
+            <wp:docPr id="5" name="Picture 5"/>
+            <wp:cNvGraphicFramePr>
+              <a:graphicFrameLocks xmlns:a="http://schemas.openxmlformats.org/drawingml/2006/main" noChangeAspect="1"/>
+            </wp:cNvGraphicFramePr>
+            <a:graphic xmlns:a="http://schemas.openxmlformats.org/drawingml/2006/main">
+              <a:graphicData uri="http://schemas.openxmlformats.org/drawingml/2006/picture">
+                <pic:pic xmlns:pic="http://schemas.openxmlformats.org/drawingml/2006/picture">
+                  <pic:nvPicPr>
+                    <pic:cNvPr id="0" name="Screen Shot 2015-04-08 at 12.33.35.png"/>
+                    <pic:cNvPicPr/>
+                  </pic:nvPicPr>
+                  <pic:blipFill>
+                    <a:blip r:embed="rId11">
+                      <a:extLst>
+                        <a:ext uri="{28A0092B-C50C-407E-A947-70E740481C1C}">
+                          <a14:useLocalDpi xmlns:a14="http://schemas.microsoft.com/office/drawing/2010/main" val="0"/>
+                        </a:ext>
+                      </a:extLst>
+                    </a:blip>
+                    <a:stretch>
+                      <a:fillRect/>
+                    </a:stretch>
+                  </pic:blipFill>
+                  <pic:spPr>
+                    <a:xfrm>
+                      <a:off x="0" y="0"/>
+                      <a:ext cx="6282690" cy="3230880"/>
+                    </a:xfrm>
+                    <a:prstGeom prst="rect">
+                      <a:avLst/>
+                    </a:prstGeom>
+                  </pic:spPr>
+                </pic:pic>
+              </a:graphicData>
+            </a:graphic>
+          </wp:inline>
+        </w:drawing>
+      </w:r>
     </w:p>
     <w:p>
       <w:pPr>
@@ -4261,25 +3787,250 @@
         </w:rPr>
         <w:t>Communication Management strategy has been separately documented in Communication Management Strategy document and will be delivered with PID</w:t>
       </w:r>
+      <w:r>
+        <w:rPr>
+          <w:color w:val="auto"/>
+        </w:rPr>
+        <w:t xml:space="preserve"> and </w:t>
+      </w:r>
+      <w:proofErr w:type="gramStart"/>
+      <w:r>
+        <w:rPr>
+          <w:color w:val="auto"/>
+        </w:rPr>
+        <w:t>can  be</w:t>
+      </w:r>
+      <w:proofErr w:type="gramEnd"/>
+      <w:r>
+        <w:rPr>
+          <w:color w:val="auto"/>
+        </w:rPr>
+        <w:t xml:space="preserve"> found on following link after logging in</w:t>
+      </w:r>
+      <w:r>
+        <w:rPr>
+          <w:color w:val="auto"/>
+        </w:rPr>
+        <w:t>.</w:t>
+      </w:r>
+    </w:p>
+    <w:p>
+      <w:pPr>
+        <w:pStyle w:val="normal0"/>
+      </w:pPr>
+    </w:p>
+    <w:p>
+      <w:pPr>
+        <w:pStyle w:val="normal0"/>
+        <w:jc w:val="both"/>
+        <w:rPr>
+          <w:color w:val="0000FF" w:themeColor="hyperlink"/>
+          <w:u w:val="single"/>
+        </w:rPr>
+      </w:pPr>
+      <w:hyperlink r:id="rId12" w:history="1">
+        <w:r>
+          <w:rPr>
+            <w:rStyle w:val="Hyperlink"/>
+          </w:rPr>
+          <w:t>http://fronter.com/kea/links/structureprops.phtml?treeid=190539</w:t>
+        </w:r>
+      </w:hyperlink>
+    </w:p>
+    <w:p>
+      <w:pPr>
+        <w:pStyle w:val="Heading2"/>
+      </w:pPr>
+      <w:r>
+        <w:lastRenderedPageBreak/>
+        <w:t>12</w:t>
+      </w:r>
+      <w:r>
+        <w:tab/>
+        <w:t>Project Plan</w:t>
+      </w:r>
+    </w:p>
+    <w:p>
+      <w:pPr>
+        <w:pStyle w:val="normal0"/>
+      </w:pPr>
+      <w:r>
+        <w:t xml:space="preserve">Here is a </w:t>
+      </w:r>
+      <w:proofErr w:type="spellStart"/>
+      <w:proofErr w:type="gramStart"/>
+      <w:r>
+        <w:t>gantt</w:t>
+      </w:r>
+      <w:proofErr w:type="spellEnd"/>
+      <w:proofErr w:type="gramEnd"/>
+      <w:r>
+        <w:t xml:space="preserve"> chart and network diagram figure to show our progress and details about how and when </w:t>
+      </w:r>
+      <w:r>
+        <w:t>the project will be delivered:</w:t>
+      </w:r>
+    </w:p>
+    <w:p>
+      <w:pPr>
+        <w:pStyle w:val="normal0"/>
+        <w:rPr>
+          <w:b/>
+        </w:rPr>
+      </w:pPr>
+    </w:p>
+    <w:p>
+      <w:pPr>
+        <w:pStyle w:val="normal0"/>
+        <w:rPr>
+          <w:b/>
+        </w:rPr>
+      </w:pPr>
       <w:bookmarkStart w:id="0" w:name="_GoBack"/>
       <w:bookmarkEnd w:id="0"/>
       <w:r>
         <w:rPr>
-          <w:color w:val="auto"/>
-        </w:rPr>
-        <w:t>.</w:t>
-      </w:r>
-    </w:p>
-    <w:p>
-      <w:pPr>
-        <w:pStyle w:val="Heading2"/>
-      </w:pPr>
-      <w:r>
-        <w:t>12</w:t>
-      </w:r>
-      <w:r>
-        <w:tab/>
-        <w:t>Project Plan</w:t>
+          <w:b/>
+        </w:rPr>
+        <w:t>Gantt Chart</w:t>
+      </w:r>
+    </w:p>
+    <w:p>
+      <w:pPr>
+        <w:pStyle w:val="normal0"/>
+      </w:pPr>
+    </w:p>
+    <w:p>
+      <w:pPr>
+        <w:pStyle w:val="normal0"/>
+      </w:pPr>
+      <w:r>
+        <w:rPr>
+          <w:noProof/>
+        </w:rPr>
+        <w:drawing>
+          <wp:inline distT="0" distB="0" distL="0" distR="0" wp14:anchorId="3C5318BC" wp14:editId="43A370D3">
+            <wp:extent cx="6282690" cy="2760980"/>
+            <wp:effectExtent l="0" t="0" r="0" b="7620"/>
+            <wp:docPr id="3" name="Picture 3"/>
+            <wp:cNvGraphicFramePr>
+              <a:graphicFrameLocks xmlns:a="http://schemas.openxmlformats.org/drawingml/2006/main" noChangeAspect="1"/>
+            </wp:cNvGraphicFramePr>
+            <a:graphic xmlns:a="http://schemas.openxmlformats.org/drawingml/2006/main">
+              <a:graphicData uri="http://schemas.openxmlformats.org/drawingml/2006/picture">
+                <pic:pic xmlns:pic="http://schemas.openxmlformats.org/drawingml/2006/picture">
+                  <pic:nvPicPr>
+                    <pic:cNvPr id="0" name="Screen Shot 2015-04-08 at 10.03.31.png"/>
+                    <pic:cNvPicPr/>
+                  </pic:nvPicPr>
+                  <pic:blipFill>
+                    <a:blip r:embed="rId13">
+                      <a:extLst>
+                        <a:ext uri="{28A0092B-C50C-407E-A947-70E740481C1C}">
+                          <a14:useLocalDpi xmlns:a14="http://schemas.microsoft.com/office/drawing/2010/main" val="0"/>
+                        </a:ext>
+                      </a:extLst>
+                    </a:blip>
+                    <a:stretch>
+                      <a:fillRect/>
+                    </a:stretch>
+                  </pic:blipFill>
+                  <pic:spPr>
+                    <a:xfrm>
+                      <a:off x="0" y="0"/>
+                      <a:ext cx="6282690" cy="2760980"/>
+                    </a:xfrm>
+                    <a:prstGeom prst="rect">
+                      <a:avLst/>
+                    </a:prstGeom>
+                  </pic:spPr>
+                </pic:pic>
+              </a:graphicData>
+            </a:graphic>
+          </wp:inline>
+        </w:drawing>
+      </w:r>
+    </w:p>
+    <w:p>
+      <w:pPr>
+        <w:pStyle w:val="normal0"/>
+      </w:pPr>
+    </w:p>
+    <w:p>
+      <w:pPr>
+        <w:pStyle w:val="normal0"/>
+        <w:rPr>
+          <w:b/>
+        </w:rPr>
+      </w:pPr>
+      <w:r>
+        <w:rPr>
+          <w:b/>
+        </w:rPr>
+        <w:t>Network Diagram</w:t>
+      </w:r>
+    </w:p>
+    <w:p>
+      <w:pPr>
+        <w:pStyle w:val="normal0"/>
+        <w:rPr>
+          <w:b/>
+        </w:rPr>
+      </w:pPr>
+    </w:p>
+    <w:p>
+      <w:pPr>
+        <w:pStyle w:val="normal0"/>
+        <w:rPr>
+          <w:b/>
+        </w:rPr>
+      </w:pPr>
+      <w:r>
+        <w:rPr>
+          <w:b/>
+          <w:noProof/>
+        </w:rPr>
+        <w:drawing>
+          <wp:inline distT="0" distB="0" distL="0" distR="0" wp14:anchorId="52EC8F1B" wp14:editId="28B0A28F">
+            <wp:extent cx="6048375" cy="2534285"/>
+            <wp:effectExtent l="0" t="0" r="0" b="5715"/>
+            <wp:docPr id="4" name="Picture 4"/>
+            <wp:cNvGraphicFramePr>
+              <a:graphicFrameLocks xmlns:a="http://schemas.openxmlformats.org/drawingml/2006/main" noChangeAspect="1"/>
+            </wp:cNvGraphicFramePr>
+            <a:graphic xmlns:a="http://schemas.openxmlformats.org/drawingml/2006/main">
+              <a:graphicData uri="http://schemas.openxmlformats.org/drawingml/2006/picture">
+                <pic:pic xmlns:pic="http://schemas.openxmlformats.org/drawingml/2006/picture">
+                  <pic:nvPicPr>
+                    <pic:cNvPr id="0" name="SequentialDiagram.png"/>
+                    <pic:cNvPicPr/>
+                  </pic:nvPicPr>
+                  <pic:blipFill>
+                    <a:blip r:embed="rId14">
+                      <a:extLst>
+                        <a:ext uri="{28A0092B-C50C-407E-A947-70E740481C1C}">
+                          <a14:useLocalDpi xmlns:a14="http://schemas.microsoft.com/office/drawing/2010/main" val="0"/>
+                        </a:ext>
+                      </a:extLst>
+                    </a:blip>
+                    <a:stretch>
+                      <a:fillRect/>
+                    </a:stretch>
+                  </pic:blipFill>
+                  <pic:spPr>
+                    <a:xfrm>
+                      <a:off x="0" y="0"/>
+                      <a:ext cx="6048375" cy="2534285"/>
+                    </a:xfrm>
+                    <a:prstGeom prst="rect">
+                      <a:avLst/>
+                    </a:prstGeom>
+                  </pic:spPr>
+                </pic:pic>
+              </a:graphicData>
+            </a:graphic>
+          </wp:inline>
+        </w:drawing>
       </w:r>
     </w:p>
     <w:p>
@@ -4297,57 +4048,340 @@
     <w:p>
       <w:pPr>
         <w:pStyle w:val="normal0"/>
-        <w:spacing w:before="120" w:after="120"/>
-      </w:pPr>
-      <w:r>
-        <w:rPr>
-          <w:color w:val="FF0000"/>
-        </w:rPr>
-        <w:t>[Summarising the project level controls such as stage boundaries, agreed tolerances, monitoring and reporting]</w:t>
+      </w:pPr>
+      <w:r>
+        <w:t xml:space="preserve">The project work has been divided into smaller modules to see the timely outputs and be in line with the demands of customers. </w:t>
+      </w:r>
+      <w:r>
+        <w:t>Project has been delivered into following phases:</w:t>
+      </w:r>
+    </w:p>
+    <w:p>
+      <w:pPr>
+        <w:pStyle w:val="normal0"/>
+        <w:rPr>
+          <w:sz w:val="26"/>
+          <w:szCs w:val="26"/>
+        </w:rPr>
+      </w:pPr>
+    </w:p>
+    <w:p>
+      <w:pPr>
+        <w:pStyle w:val="normal0"/>
+        <w:numPr>
+          <w:ilvl w:val="0"/>
+          <w:numId w:val="7"/>
+        </w:numPr>
+        <w:rPr>
+          <w:sz w:val="26"/>
+          <w:szCs w:val="26"/>
+        </w:rPr>
+      </w:pPr>
+      <w:r>
+        <w:rPr>
+          <w:sz w:val="26"/>
+          <w:szCs w:val="26"/>
+        </w:rPr>
+        <w:t xml:space="preserve">Project </w:t>
+      </w:r>
+      <w:r>
+        <w:rPr>
+          <w:sz w:val="26"/>
+          <w:szCs w:val="26"/>
+        </w:rPr>
+        <w:t>Startup</w:t>
+      </w:r>
+    </w:p>
+    <w:p>
+      <w:pPr>
+        <w:pStyle w:val="normal0"/>
+        <w:numPr>
+          <w:ilvl w:val="0"/>
+          <w:numId w:val="7"/>
+        </w:numPr>
+        <w:rPr>
+          <w:sz w:val="26"/>
+          <w:szCs w:val="26"/>
+        </w:rPr>
+      </w:pPr>
+      <w:r>
+        <w:rPr>
+          <w:sz w:val="26"/>
+          <w:szCs w:val="26"/>
+        </w:rPr>
+        <w:t xml:space="preserve">Project Initiation </w:t>
+      </w:r>
+    </w:p>
+    <w:p>
+      <w:pPr>
+        <w:pStyle w:val="normal0"/>
+        <w:numPr>
+          <w:ilvl w:val="0"/>
+          <w:numId w:val="7"/>
+        </w:numPr>
+        <w:rPr>
+          <w:sz w:val="26"/>
+          <w:szCs w:val="26"/>
+        </w:rPr>
+      </w:pPr>
+      <w:r>
+        <w:rPr>
+          <w:sz w:val="26"/>
+          <w:szCs w:val="26"/>
+        </w:rPr>
+        <w:t xml:space="preserve">Coding Phase </w:t>
+      </w:r>
+    </w:p>
+    <w:p>
+      <w:pPr>
+        <w:pStyle w:val="normal0"/>
+        <w:numPr>
+          <w:ilvl w:val="0"/>
+          <w:numId w:val="7"/>
+        </w:numPr>
+        <w:rPr>
+          <w:sz w:val="26"/>
+          <w:szCs w:val="26"/>
+        </w:rPr>
+      </w:pPr>
+      <w:r>
+        <w:rPr>
+          <w:sz w:val="26"/>
+          <w:szCs w:val="26"/>
+        </w:rPr>
+        <w:t>Testing</w:t>
+      </w:r>
+    </w:p>
+    <w:p>
+      <w:pPr>
+        <w:pStyle w:val="normal0"/>
+        <w:numPr>
+          <w:ilvl w:val="0"/>
+          <w:numId w:val="7"/>
+        </w:numPr>
+        <w:rPr>
+          <w:sz w:val="26"/>
+          <w:szCs w:val="26"/>
+        </w:rPr>
+      </w:pPr>
+      <w:r>
+        <w:rPr>
+          <w:sz w:val="26"/>
+          <w:szCs w:val="26"/>
+        </w:rPr>
+        <w:t>Project Report</w:t>
+      </w:r>
+    </w:p>
+    <w:p>
+      <w:pPr>
+        <w:pStyle w:val="normal0"/>
+        <w:ind w:left="360"/>
+      </w:pPr>
+    </w:p>
+    <w:p>
+      <w:pPr>
+        <w:pStyle w:val="normal0"/>
+      </w:pPr>
+      <w:r>
+        <w:t>Each phase is concluded with some documentation or deliverables. The</w:t>
+      </w:r>
+      <w:r>
+        <w:t xml:space="preserve"> coding phase i.e. the actual product development and delivery has been organized</w:t>
+      </w:r>
+      <w:r>
+        <w:t xml:space="preserve"> </w:t>
+      </w:r>
+      <w:r>
+        <w:t xml:space="preserve">using </w:t>
+      </w:r>
+      <w:r>
+        <w:rPr>
+          <w:b/>
+        </w:rPr>
+        <w:t>Scrum techniques</w:t>
+      </w:r>
+      <w:r>
+        <w:t xml:space="preserve"> to keep the quality control and meet the deadlines. </w:t>
+      </w:r>
+    </w:p>
+    <w:p>
+      <w:pPr>
+        <w:pStyle w:val="normal0"/>
+        <w:rPr>
+          <w:sz w:val="26"/>
+          <w:szCs w:val="26"/>
+        </w:rPr>
+      </w:pPr>
+    </w:p>
+    <w:p>
+      <w:pPr>
+        <w:pStyle w:val="normal0"/>
+        <w:rPr>
+          <w:sz w:val="26"/>
+          <w:szCs w:val="26"/>
+        </w:rPr>
+      </w:pPr>
+      <w:r>
+        <w:rPr>
+          <w:sz w:val="26"/>
+          <w:szCs w:val="26"/>
+        </w:rPr>
+        <w:t xml:space="preserve">Following measures have been taken to make sure the progress is in line with demands: </w:t>
+      </w:r>
+    </w:p>
+    <w:p>
+      <w:pPr>
+        <w:pStyle w:val="normal0"/>
+        <w:numPr>
+          <w:ilvl w:val="0"/>
+          <w:numId w:val="9"/>
+        </w:numPr>
+        <w:rPr>
+          <w:sz w:val="26"/>
+          <w:szCs w:val="26"/>
+        </w:rPr>
+      </w:pPr>
+      <w:r>
+        <w:rPr>
+          <w:sz w:val="26"/>
+          <w:szCs w:val="26"/>
+        </w:rPr>
+        <w:t>Work Break Down Structure</w:t>
+      </w:r>
+    </w:p>
+    <w:p>
+      <w:pPr>
+        <w:pStyle w:val="normal0"/>
+        <w:numPr>
+          <w:ilvl w:val="0"/>
+          <w:numId w:val="9"/>
+        </w:numPr>
+        <w:rPr>
+          <w:sz w:val="26"/>
+          <w:szCs w:val="26"/>
+        </w:rPr>
+      </w:pPr>
+      <w:r>
+        <w:rPr>
+          <w:sz w:val="26"/>
+          <w:szCs w:val="26"/>
+        </w:rPr>
+        <w:t>Creating Project TimeLine</w:t>
+      </w:r>
+    </w:p>
+    <w:p>
+      <w:pPr>
+        <w:pStyle w:val="normal0"/>
+        <w:numPr>
+          <w:ilvl w:val="0"/>
+          <w:numId w:val="9"/>
+        </w:numPr>
+        <w:rPr>
+          <w:sz w:val="26"/>
+          <w:szCs w:val="26"/>
+        </w:rPr>
+      </w:pPr>
+      <w:r>
+        <w:rPr>
+          <w:sz w:val="26"/>
+          <w:szCs w:val="26"/>
+        </w:rPr>
+        <w:t>Gantt chart &amp; Network Diagram</w:t>
+      </w:r>
+    </w:p>
+    <w:p>
+      <w:pPr>
+        <w:pStyle w:val="normal0"/>
+        <w:numPr>
+          <w:ilvl w:val="0"/>
+          <w:numId w:val="9"/>
+        </w:numPr>
+        <w:rPr>
+          <w:sz w:val="26"/>
+          <w:szCs w:val="26"/>
+        </w:rPr>
+      </w:pPr>
+      <w:r>
+        <w:rPr>
+          <w:sz w:val="26"/>
+          <w:szCs w:val="26"/>
+        </w:rPr>
+        <w:t>Referring Product Log</w:t>
+      </w:r>
+    </w:p>
+    <w:p>
+      <w:pPr>
+        <w:pStyle w:val="normal0"/>
+        <w:numPr>
+          <w:ilvl w:val="0"/>
+          <w:numId w:val="9"/>
+        </w:numPr>
+        <w:rPr>
+          <w:sz w:val="26"/>
+          <w:szCs w:val="26"/>
+        </w:rPr>
+      </w:pPr>
+      <w:r>
+        <w:rPr>
+          <w:sz w:val="26"/>
+          <w:szCs w:val="26"/>
+        </w:rPr>
+        <w:t>Creating Sprint Log</w:t>
+      </w:r>
+    </w:p>
+    <w:p>
+      <w:pPr>
+        <w:pStyle w:val="normal0"/>
+        <w:numPr>
+          <w:ilvl w:val="0"/>
+          <w:numId w:val="9"/>
+        </w:numPr>
+        <w:rPr>
+          <w:sz w:val="26"/>
+          <w:szCs w:val="26"/>
+        </w:rPr>
+      </w:pPr>
+      <w:r>
+        <w:rPr>
+          <w:sz w:val="26"/>
+          <w:szCs w:val="26"/>
+        </w:rPr>
+        <w:t>Daily sprint meeting</w:t>
+      </w:r>
+    </w:p>
+    <w:p>
+      <w:pPr>
+        <w:pStyle w:val="normal0"/>
+        <w:numPr>
+          <w:ilvl w:val="0"/>
+          <w:numId w:val="9"/>
+        </w:numPr>
+        <w:rPr>
+          <w:sz w:val="26"/>
+          <w:szCs w:val="26"/>
+        </w:rPr>
+      </w:pPr>
+      <w:r>
+        <w:rPr>
+          <w:sz w:val="26"/>
+          <w:szCs w:val="26"/>
+        </w:rPr>
+        <w:t xml:space="preserve">Weekly Progress Meeting with Steering </w:t>
+      </w:r>
+      <w:r>
+        <w:rPr>
+          <w:sz w:val="26"/>
+          <w:szCs w:val="26"/>
+        </w:rPr>
+        <w:t>Committee</w:t>
       </w:r>
     </w:p>
     <w:p>
       <w:pPr>
         <w:pStyle w:val="Heading2"/>
-      </w:pPr>
-      <w:r>
-        <w:rPr>
-          <w:strike/>
-        </w:rPr>
-        <w:t>14</w:t>
-      </w:r>
-      <w:r>
-        <w:rPr>
-          <w:strike/>
-        </w:rPr>
-        <w:tab/>
-        <w:t>Tailoring of PRINCE2</w:t>
-      </w:r>
-    </w:p>
-    <w:p>
-      <w:pPr>
-        <w:pStyle w:val="normal0"/>
-        <w:spacing w:before="120" w:after="120"/>
-      </w:pPr>
-      <w:r>
-        <w:rPr>
-          <w:strike/>
-          <w:color w:val="FF0000"/>
-        </w:rPr>
-        <w:t>[A summary of how PRINCE2 will be tailored for the project]</w:t>
-      </w:r>
-    </w:p>
-    <w:p>
-      <w:pPr>
-        <w:pStyle w:val="normal0"/>
-      </w:pPr>
-      <w:r>
-        <w:br w:type="page"/>
-      </w:r>
-    </w:p>
-    <w:p>
-      <w:pPr>
-        <w:pStyle w:val="Heading2"/>
+        <w:rPr>
+          <w:b w:val="0"/>
+        </w:rPr>
       </w:pPr>
     </w:p>
     <w:p>
@@ -4357,8 +4391,9 @@
       </w:pPr>
     </w:p>
     <w:sectPr>
-      <w:headerReference w:type="default" r:id="rId10"/>
-      <w:footerReference w:type="default" r:id="rId11"/>
+      <w:headerReference w:type="default" r:id="rId15"/>
+      <w:footerReference w:type="default" r:id="rId16"/>
+      <w:headerReference w:type="first" r:id="rId17"/>
       <w:pgSz w:w="11907" w:h="16840"/>
       <w:pgMar w:top="1588" w:right="851" w:bottom="1440" w:left="1531" w:header="720" w:footer="720" w:gutter="0"/>
       <w:pgNumType w:start="1"/>
@@ -4420,7 +4455,7 @@
       <w:rPr>
         <w:noProof/>
       </w:rPr>
-      <w:t>10</w:t>
+      <w:t>2</w:t>
     </w:r>
     <w:r>
       <w:fldChar w:fldCharType="end"/>
@@ -4449,6 +4484,45 @@
 </file>
 
 <file path=word/header1.xml><?xml version="1.0" encoding="utf-8"?>
+<w:hdr xmlns:wpc="http://schemas.microsoft.com/office/word/2010/wordprocessingCanvas" xmlns:mo="http://schemas.microsoft.com/office/mac/office/2008/main" xmlns:mc="http://schemas.openxmlformats.org/markup-compatibility/2006" xmlns:mv="urn:schemas-microsoft-com:mac:vml" xmlns:o="urn:schemas-microsoft-com:office:office" xmlns:r="http://schemas.openxmlformats.org/officeDocument/2006/relationships" xmlns:m="http://schemas.openxmlformats.org/officeDocument/2006/math" xmlns:v="urn:schemas-microsoft-com:vml" xmlns:wp14="http://schemas.microsoft.com/office/word/2010/wordprocessingDrawing" xmlns:wp="http://schemas.openxmlformats.org/drawingml/2006/wordprocessingDrawing" xmlns:w10="urn:schemas-microsoft-com:office:word" xmlns:w="http://schemas.openxmlformats.org/wordprocessingml/2006/main" xmlns:w14="http://schemas.microsoft.com/office/word/2010/wordml" xmlns:wpg="http://schemas.microsoft.com/office/word/2010/wordprocessingGroup" xmlns:wpi="http://schemas.microsoft.com/office/word/2010/wordprocessingInk" xmlns:wne="http://schemas.microsoft.com/office/word/2006/wordml" xmlns:wps="http://schemas.microsoft.com/office/word/2010/wordprocessingShape" mc:Ignorable="w14 wp14">
+  <w:p>
+    <w:pPr>
+      <w:pStyle w:val="normal0"/>
+      <w:tabs>
+        <w:tab w:val="center" w:pos="4153"/>
+        <w:tab w:val="right" w:pos="8306"/>
+      </w:tabs>
+    </w:pPr>
+    <w:r>
+      <w:t>Project Initiation Document</w:t>
+    </w:r>
+  </w:p>
+  <w:p>
+    <w:pPr>
+      <w:pStyle w:val="normal0"/>
+      <w:tabs>
+        <w:tab w:val="center" w:pos="4153"/>
+        <w:tab w:val="right" w:pos="8306"/>
+      </w:tabs>
+      <w:jc w:val="right"/>
+    </w:pPr>
+    <w:r>
+      <w:t>Date:  9 April 2015</w:t>
+    </w:r>
+  </w:p>
+  <w:p>
+    <w:pPr>
+      <w:pStyle w:val="normal0"/>
+      <w:tabs>
+        <w:tab w:val="center" w:pos="4153"/>
+        <w:tab w:val="right" w:pos="8306"/>
+      </w:tabs>
+    </w:pPr>
+  </w:p>
+</w:hdr>
+</file>
+
+<file path=word/header2.xml><?xml version="1.0" encoding="utf-8"?>
 <w:hdr xmlns:wpc="http://schemas.microsoft.com/office/word/2010/wordprocessingCanvas" xmlns:mo="http://schemas.microsoft.com/office/mac/office/2008/main" xmlns:mc="http://schemas.openxmlformats.org/markup-compatibility/2006" xmlns:mv="urn:schemas-microsoft-com:mac:vml" xmlns:o="urn:schemas-microsoft-com:office:office" xmlns:r="http://schemas.openxmlformats.org/officeDocument/2006/relationships" xmlns:m="http://schemas.openxmlformats.org/officeDocument/2006/math" xmlns:v="urn:schemas-microsoft-com:vml" xmlns:wp14="http://schemas.microsoft.com/office/word/2010/wordprocessingDrawing" xmlns:wp="http://schemas.openxmlformats.org/drawingml/2006/wordprocessingDrawing" xmlns:w10="urn:schemas-microsoft-com:office:word" xmlns:w="http://schemas.openxmlformats.org/wordprocessingml/2006/main" xmlns:w14="http://schemas.microsoft.com/office/word/2010/wordml" xmlns:wpg="http://schemas.microsoft.com/office/word/2010/wordprocessingGroup" xmlns:wpi="http://schemas.microsoft.com/office/word/2010/wordprocessingInk" xmlns:wne="http://schemas.microsoft.com/office/word/2006/wordml" xmlns:wps="http://schemas.microsoft.com/office/word/2010/wordprocessingShape" mc:Ignorable="w14 wp14">
   <w:p>
     <w:pPr>
@@ -4498,11 +4572,7 @@
   </w:p>
   <w:p>
     <w:pPr>
-      <w:pStyle w:val="normal0"/>
-      <w:tabs>
-        <w:tab w:val="center" w:pos="4153"/>
-        <w:tab w:val="right" w:pos="8306"/>
-      </w:tabs>
+      <w:pStyle w:val="Header"/>
     </w:pPr>
   </w:p>
 </w:hdr>
@@ -4511,6 +4581,297 @@
 <file path=word/numbering.xml><?xml version="1.0" encoding="utf-8"?>
 <w:numbering xmlns:wpc="http://schemas.microsoft.com/office/word/2010/wordprocessingCanvas" xmlns:mo="http://schemas.microsoft.com/office/mac/office/2008/main" xmlns:mc="http://schemas.openxmlformats.org/markup-compatibility/2006" xmlns:mv="urn:schemas-microsoft-com:mac:vml" xmlns:o="urn:schemas-microsoft-com:office:office" xmlns:r="http://schemas.openxmlformats.org/officeDocument/2006/relationships" xmlns:m="http://schemas.openxmlformats.org/officeDocument/2006/math" xmlns:v="urn:schemas-microsoft-com:vml" xmlns:wp14="http://schemas.microsoft.com/office/word/2010/wordprocessingDrawing" xmlns:wp="http://schemas.openxmlformats.org/drawingml/2006/wordprocessingDrawing" xmlns:w10="urn:schemas-microsoft-com:office:word" xmlns:w="http://schemas.openxmlformats.org/wordprocessingml/2006/main" xmlns:w14="http://schemas.microsoft.com/office/word/2010/wordml" xmlns:wpg="http://schemas.microsoft.com/office/word/2010/wordprocessingGroup" xmlns:wpi="http://schemas.microsoft.com/office/word/2010/wordprocessingInk" xmlns:wne="http://schemas.microsoft.com/office/word/2006/wordml" xmlns:wps="http://schemas.microsoft.com/office/word/2010/wordprocessingShape" mc:Ignorable="w14 wp14">
   <w:abstractNum w:abstractNumId="0">
+    <w:nsid w:val="1CE771C9"/>
+    <w:multiLevelType w:val="hybridMultilevel"/>
+    <w:tmpl w:val="FD621B04"/>
+    <w:lvl w:ilvl="0" w:tplc="04090001">
+      <w:start w:val="1"/>
+      <w:numFmt w:val="bullet"/>
+      <w:lvlText w:val=""/>
+      <w:lvlJc w:val="left"/>
+      <w:pPr>
+        <w:ind w:left="720" w:hanging="360"/>
+      </w:pPr>
+      <w:rPr>
+        <w:rFonts w:ascii="Symbol" w:hAnsi="Symbol" w:hint="default"/>
+      </w:rPr>
+    </w:lvl>
+    <w:lvl w:ilvl="1" w:tplc="04090003" w:tentative="1">
+      <w:start w:val="1"/>
+      <w:numFmt w:val="bullet"/>
+      <w:lvlText w:val="o"/>
+      <w:lvlJc w:val="left"/>
+      <w:pPr>
+        <w:ind w:left="1440" w:hanging="360"/>
+      </w:pPr>
+      <w:rPr>
+        <w:rFonts w:ascii="Courier New" w:hAnsi="Courier New" w:hint="default"/>
+      </w:rPr>
+    </w:lvl>
+    <w:lvl w:ilvl="2" w:tplc="04090005" w:tentative="1">
+      <w:start w:val="1"/>
+      <w:numFmt w:val="bullet"/>
+      <w:lvlText w:val=""/>
+      <w:lvlJc w:val="left"/>
+      <w:pPr>
+        <w:ind w:left="2160" w:hanging="360"/>
+      </w:pPr>
+      <w:rPr>
+        <w:rFonts w:ascii="Wingdings" w:hAnsi="Wingdings" w:hint="default"/>
+      </w:rPr>
+    </w:lvl>
+    <w:lvl w:ilvl="3" w:tplc="04090001" w:tentative="1">
+      <w:start w:val="1"/>
+      <w:numFmt w:val="bullet"/>
+      <w:lvlText w:val=""/>
+      <w:lvlJc w:val="left"/>
+      <w:pPr>
+        <w:ind w:left="2880" w:hanging="360"/>
+      </w:pPr>
+      <w:rPr>
+        <w:rFonts w:ascii="Symbol" w:hAnsi="Symbol" w:hint="default"/>
+      </w:rPr>
+    </w:lvl>
+    <w:lvl w:ilvl="4" w:tplc="04090003" w:tentative="1">
+      <w:start w:val="1"/>
+      <w:numFmt w:val="bullet"/>
+      <w:lvlText w:val="o"/>
+      <w:lvlJc w:val="left"/>
+      <w:pPr>
+        <w:ind w:left="3600" w:hanging="360"/>
+      </w:pPr>
+      <w:rPr>
+        <w:rFonts w:ascii="Courier New" w:hAnsi="Courier New" w:hint="default"/>
+      </w:rPr>
+    </w:lvl>
+    <w:lvl w:ilvl="5" w:tplc="04090005" w:tentative="1">
+      <w:start w:val="1"/>
+      <w:numFmt w:val="bullet"/>
+      <w:lvlText w:val=""/>
+      <w:lvlJc w:val="left"/>
+      <w:pPr>
+        <w:ind w:left="4320" w:hanging="360"/>
+      </w:pPr>
+      <w:rPr>
+        <w:rFonts w:ascii="Wingdings" w:hAnsi="Wingdings" w:hint="default"/>
+      </w:rPr>
+    </w:lvl>
+    <w:lvl w:ilvl="6" w:tplc="04090001" w:tentative="1">
+      <w:start w:val="1"/>
+      <w:numFmt w:val="bullet"/>
+      <w:lvlText w:val=""/>
+      <w:lvlJc w:val="left"/>
+      <w:pPr>
+        <w:ind w:left="5040" w:hanging="360"/>
+      </w:pPr>
+      <w:rPr>
+        <w:rFonts w:ascii="Symbol" w:hAnsi="Symbol" w:hint="default"/>
+      </w:rPr>
+    </w:lvl>
+    <w:lvl w:ilvl="7" w:tplc="04090003" w:tentative="1">
+      <w:start w:val="1"/>
+      <w:numFmt w:val="bullet"/>
+      <w:lvlText w:val="o"/>
+      <w:lvlJc w:val="left"/>
+      <w:pPr>
+        <w:ind w:left="5760" w:hanging="360"/>
+      </w:pPr>
+      <w:rPr>
+        <w:rFonts w:ascii="Courier New" w:hAnsi="Courier New" w:hint="default"/>
+      </w:rPr>
+    </w:lvl>
+    <w:lvl w:ilvl="8" w:tplc="04090005" w:tentative="1">
+      <w:start w:val="1"/>
+      <w:numFmt w:val="bullet"/>
+      <w:lvlText w:val=""/>
+      <w:lvlJc w:val="left"/>
+      <w:pPr>
+        <w:ind w:left="6480" w:hanging="360"/>
+      </w:pPr>
+      <w:rPr>
+        <w:rFonts w:ascii="Wingdings" w:hAnsi="Wingdings" w:hint="default"/>
+      </w:rPr>
+    </w:lvl>
+  </w:abstractNum>
+  <w:abstractNum w:abstractNumId="1">
+    <w:nsid w:val="23FC43F1"/>
+    <w:multiLevelType w:val="hybridMultilevel"/>
+    <w:tmpl w:val="08167B8E"/>
+    <w:lvl w:ilvl="0" w:tplc="24ECFD96">
+      <w:start w:val="1"/>
+      <w:numFmt w:val="decimal"/>
+      <w:lvlText w:val="%1-"/>
+      <w:lvlJc w:val="left"/>
+      <w:pPr>
+        <w:ind w:left="720" w:hanging="360"/>
+      </w:pPr>
+      <w:rPr>
+        <w:rFonts w:hint="default"/>
+      </w:rPr>
+    </w:lvl>
+    <w:lvl w:ilvl="1" w:tplc="04090019" w:tentative="1">
+      <w:start w:val="1"/>
+      <w:numFmt w:val="lowerLetter"/>
+      <w:lvlText w:val="%2."/>
+      <w:lvlJc w:val="left"/>
+      <w:pPr>
+        <w:ind w:left="1440" w:hanging="360"/>
+      </w:pPr>
+    </w:lvl>
+    <w:lvl w:ilvl="2" w:tplc="0409001B" w:tentative="1">
+      <w:start w:val="1"/>
+      <w:numFmt w:val="lowerRoman"/>
+      <w:lvlText w:val="%3."/>
+      <w:lvlJc w:val="right"/>
+      <w:pPr>
+        <w:ind w:left="2160" w:hanging="180"/>
+      </w:pPr>
+    </w:lvl>
+    <w:lvl w:ilvl="3" w:tplc="0409000F" w:tentative="1">
+      <w:start w:val="1"/>
+      <w:numFmt w:val="decimal"/>
+      <w:lvlText w:val="%4."/>
+      <w:lvlJc w:val="left"/>
+      <w:pPr>
+        <w:ind w:left="2880" w:hanging="360"/>
+      </w:pPr>
+    </w:lvl>
+    <w:lvl w:ilvl="4" w:tplc="04090019" w:tentative="1">
+      <w:start w:val="1"/>
+      <w:numFmt w:val="lowerLetter"/>
+      <w:lvlText w:val="%5."/>
+      <w:lvlJc w:val="left"/>
+      <w:pPr>
+        <w:ind w:left="3600" w:hanging="360"/>
+      </w:pPr>
+    </w:lvl>
+    <w:lvl w:ilvl="5" w:tplc="0409001B" w:tentative="1">
+      <w:start w:val="1"/>
+      <w:numFmt w:val="lowerRoman"/>
+      <w:lvlText w:val="%6."/>
+      <w:lvlJc w:val="right"/>
+      <w:pPr>
+        <w:ind w:left="4320" w:hanging="180"/>
+      </w:pPr>
+    </w:lvl>
+    <w:lvl w:ilvl="6" w:tplc="0409000F" w:tentative="1">
+      <w:start w:val="1"/>
+      <w:numFmt w:val="decimal"/>
+      <w:lvlText w:val="%7."/>
+      <w:lvlJc w:val="left"/>
+      <w:pPr>
+        <w:ind w:left="5040" w:hanging="360"/>
+      </w:pPr>
+    </w:lvl>
+    <w:lvl w:ilvl="7" w:tplc="04090019" w:tentative="1">
+      <w:start w:val="1"/>
+      <w:numFmt w:val="lowerLetter"/>
+      <w:lvlText w:val="%8."/>
+      <w:lvlJc w:val="left"/>
+      <w:pPr>
+        <w:ind w:left="5760" w:hanging="360"/>
+      </w:pPr>
+    </w:lvl>
+    <w:lvl w:ilvl="8" w:tplc="0409001B" w:tentative="1">
+      <w:start w:val="1"/>
+      <w:numFmt w:val="lowerRoman"/>
+      <w:lvlText w:val="%9."/>
+      <w:lvlJc w:val="right"/>
+      <w:pPr>
+        <w:ind w:left="6480" w:hanging="180"/>
+      </w:pPr>
+    </w:lvl>
+  </w:abstractNum>
+  <w:abstractNum w:abstractNumId="2">
+    <w:nsid w:val="26042C06"/>
+    <w:multiLevelType w:val="multilevel"/>
+    <w:tmpl w:val="08167B8E"/>
+    <w:lvl w:ilvl="0">
+      <w:start w:val="1"/>
+      <w:numFmt w:val="decimal"/>
+      <w:lvlText w:val="%1-"/>
+      <w:lvlJc w:val="left"/>
+      <w:pPr>
+        <w:ind w:left="720" w:hanging="360"/>
+      </w:pPr>
+      <w:rPr>
+        <w:rFonts w:hint="default"/>
+      </w:rPr>
+    </w:lvl>
+    <w:lvl w:ilvl="1">
+      <w:start w:val="1"/>
+      <w:numFmt w:val="lowerLetter"/>
+      <w:lvlText w:val="%2."/>
+      <w:lvlJc w:val="left"/>
+      <w:pPr>
+        <w:ind w:left="1440" w:hanging="360"/>
+      </w:pPr>
+    </w:lvl>
+    <w:lvl w:ilvl="2">
+      <w:start w:val="1"/>
+      <w:numFmt w:val="lowerRoman"/>
+      <w:lvlText w:val="%3."/>
+      <w:lvlJc w:val="right"/>
+      <w:pPr>
+        <w:ind w:left="2160" w:hanging="180"/>
+      </w:pPr>
+    </w:lvl>
+    <w:lvl w:ilvl="3">
+      <w:start w:val="1"/>
+      <w:numFmt w:val="decimal"/>
+      <w:lvlText w:val="%4."/>
+      <w:lvlJc w:val="left"/>
+      <w:pPr>
+        <w:ind w:left="2880" w:hanging="360"/>
+      </w:pPr>
+    </w:lvl>
+    <w:lvl w:ilvl="4">
+      <w:start w:val="1"/>
+      <w:numFmt w:val="lowerLetter"/>
+      <w:lvlText w:val="%5."/>
+      <w:lvlJc w:val="left"/>
+      <w:pPr>
+        <w:ind w:left="3600" w:hanging="360"/>
+      </w:pPr>
+    </w:lvl>
+    <w:lvl w:ilvl="5">
+      <w:start w:val="1"/>
+      <w:numFmt w:val="lowerRoman"/>
+      <w:lvlText w:val="%6."/>
+      <w:lvlJc w:val="right"/>
+      <w:pPr>
+        <w:ind w:left="4320" w:hanging="180"/>
+      </w:pPr>
+    </w:lvl>
+    <w:lvl w:ilvl="6">
+      <w:start w:val="1"/>
+      <w:numFmt w:val="decimal"/>
+      <w:lvlText w:val="%7."/>
+      <w:lvlJc w:val="left"/>
+      <w:pPr>
+        <w:ind w:left="5040" w:hanging="360"/>
+      </w:pPr>
+    </w:lvl>
+    <w:lvl w:ilvl="7">
+      <w:start w:val="1"/>
+      <w:numFmt w:val="lowerLetter"/>
+      <w:lvlText w:val="%8."/>
+      <w:lvlJc w:val="left"/>
+      <w:pPr>
+        <w:ind w:left="5760" w:hanging="360"/>
+      </w:pPr>
+    </w:lvl>
+    <w:lvl w:ilvl="8">
+      <w:start w:val="1"/>
+      <w:numFmt w:val="lowerRoman"/>
+      <w:lvlText w:val="%9."/>
+      <w:lvlJc w:val="right"/>
+      <w:pPr>
+        <w:ind w:left="6480" w:hanging="180"/>
+      </w:pPr>
+    </w:lvl>
+  </w:abstractNum>
+  <w:abstractNum w:abstractNumId="3">
     <w:nsid w:val="262812F7"/>
     <w:multiLevelType w:val="multilevel"/>
     <w:tmpl w:val="9E5CCD90"/>
@@ -4695,7 +5056,7 @@
       </w:rPr>
     </w:lvl>
   </w:abstractNum>
-  <w:abstractNum w:abstractNumId="1">
+  <w:abstractNum w:abstractNumId="4">
     <w:nsid w:val="2C752D40"/>
     <w:multiLevelType w:val="multilevel"/>
     <w:tmpl w:val="63D8C7D6"/>
@@ -4785,7 +5146,322 @@
       </w:pPr>
     </w:lvl>
   </w:abstractNum>
-  <w:abstractNum w:abstractNumId="2">
+  <w:abstractNum w:abstractNumId="5">
+    <w:nsid w:val="32162629"/>
+    <w:multiLevelType w:val="multilevel"/>
+    <w:tmpl w:val="08167B8E"/>
+    <w:lvl w:ilvl="0">
+      <w:start w:val="1"/>
+      <w:numFmt w:val="decimal"/>
+      <w:lvlText w:val="%1-"/>
+      <w:lvlJc w:val="left"/>
+      <w:pPr>
+        <w:ind w:left="720" w:hanging="360"/>
+      </w:pPr>
+      <w:rPr>
+        <w:rFonts w:hint="default"/>
+      </w:rPr>
+    </w:lvl>
+    <w:lvl w:ilvl="1">
+      <w:start w:val="1"/>
+      <w:numFmt w:val="lowerLetter"/>
+      <w:lvlText w:val="%2."/>
+      <w:lvlJc w:val="left"/>
+      <w:pPr>
+        <w:ind w:left="1440" w:hanging="360"/>
+      </w:pPr>
+    </w:lvl>
+    <w:lvl w:ilvl="2">
+      <w:start w:val="1"/>
+      <w:numFmt w:val="lowerRoman"/>
+      <w:lvlText w:val="%3."/>
+      <w:lvlJc w:val="right"/>
+      <w:pPr>
+        <w:ind w:left="2160" w:hanging="180"/>
+      </w:pPr>
+    </w:lvl>
+    <w:lvl w:ilvl="3">
+      <w:start w:val="1"/>
+      <w:numFmt w:val="decimal"/>
+      <w:lvlText w:val="%4."/>
+      <w:lvlJc w:val="left"/>
+      <w:pPr>
+        <w:ind w:left="2880" w:hanging="360"/>
+      </w:pPr>
+    </w:lvl>
+    <w:lvl w:ilvl="4">
+      <w:start w:val="1"/>
+      <w:numFmt w:val="lowerLetter"/>
+      <w:lvlText w:val="%5."/>
+      <w:lvlJc w:val="left"/>
+      <w:pPr>
+        <w:ind w:left="3600" w:hanging="360"/>
+      </w:pPr>
+    </w:lvl>
+    <w:lvl w:ilvl="5">
+      <w:start w:val="1"/>
+      <w:numFmt w:val="lowerRoman"/>
+      <w:lvlText w:val="%6."/>
+      <w:lvlJc w:val="right"/>
+      <w:pPr>
+        <w:ind w:left="4320" w:hanging="180"/>
+      </w:pPr>
+    </w:lvl>
+    <w:lvl w:ilvl="6">
+      <w:start w:val="1"/>
+      <w:numFmt w:val="decimal"/>
+      <w:lvlText w:val="%7."/>
+      <w:lvlJc w:val="left"/>
+      <w:pPr>
+        <w:ind w:left="5040" w:hanging="360"/>
+      </w:pPr>
+    </w:lvl>
+    <w:lvl w:ilvl="7">
+      <w:start w:val="1"/>
+      <w:numFmt w:val="lowerLetter"/>
+      <w:lvlText w:val="%8."/>
+      <w:lvlJc w:val="left"/>
+      <w:pPr>
+        <w:ind w:left="5760" w:hanging="360"/>
+      </w:pPr>
+    </w:lvl>
+    <w:lvl w:ilvl="8">
+      <w:start w:val="1"/>
+      <w:numFmt w:val="lowerRoman"/>
+      <w:lvlText w:val="%9."/>
+      <w:lvlJc w:val="right"/>
+      <w:pPr>
+        <w:ind w:left="6480" w:hanging="180"/>
+      </w:pPr>
+    </w:lvl>
+  </w:abstractNum>
+  <w:abstractNum w:abstractNumId="6">
+    <w:nsid w:val="48774A28"/>
+    <w:multiLevelType w:val="hybridMultilevel"/>
+    <w:tmpl w:val="6A3630E2"/>
+    <w:lvl w:ilvl="0" w:tplc="04090001">
+      <w:start w:val="1"/>
+      <w:numFmt w:val="bullet"/>
+      <w:lvlText w:val=""/>
+      <w:lvlJc w:val="left"/>
+      <w:pPr>
+        <w:ind w:left="720" w:hanging="360"/>
+      </w:pPr>
+      <w:rPr>
+        <w:rFonts w:ascii="Symbol" w:hAnsi="Symbol" w:hint="default"/>
+      </w:rPr>
+    </w:lvl>
+    <w:lvl w:ilvl="1" w:tplc="04090003" w:tentative="1">
+      <w:start w:val="1"/>
+      <w:numFmt w:val="bullet"/>
+      <w:lvlText w:val="o"/>
+      <w:lvlJc w:val="left"/>
+      <w:pPr>
+        <w:ind w:left="1440" w:hanging="360"/>
+      </w:pPr>
+      <w:rPr>
+        <w:rFonts w:ascii="Courier New" w:hAnsi="Courier New" w:hint="default"/>
+      </w:rPr>
+    </w:lvl>
+    <w:lvl w:ilvl="2" w:tplc="04090005" w:tentative="1">
+      <w:start w:val="1"/>
+      <w:numFmt w:val="bullet"/>
+      <w:lvlText w:val=""/>
+      <w:lvlJc w:val="left"/>
+      <w:pPr>
+        <w:ind w:left="2160" w:hanging="360"/>
+      </w:pPr>
+      <w:rPr>
+        <w:rFonts w:ascii="Wingdings" w:hAnsi="Wingdings" w:hint="default"/>
+      </w:rPr>
+    </w:lvl>
+    <w:lvl w:ilvl="3" w:tplc="04090001" w:tentative="1">
+      <w:start w:val="1"/>
+      <w:numFmt w:val="bullet"/>
+      <w:lvlText w:val=""/>
+      <w:lvlJc w:val="left"/>
+      <w:pPr>
+        <w:ind w:left="2880" w:hanging="360"/>
+      </w:pPr>
+      <w:rPr>
+        <w:rFonts w:ascii="Symbol" w:hAnsi="Symbol" w:hint="default"/>
+      </w:rPr>
+    </w:lvl>
+    <w:lvl w:ilvl="4" w:tplc="04090003" w:tentative="1">
+      <w:start w:val="1"/>
+      <w:numFmt w:val="bullet"/>
+      <w:lvlText w:val="o"/>
+      <w:lvlJc w:val="left"/>
+      <w:pPr>
+        <w:ind w:left="3600" w:hanging="360"/>
+      </w:pPr>
+      <w:rPr>
+        <w:rFonts w:ascii="Courier New" w:hAnsi="Courier New" w:hint="default"/>
+      </w:rPr>
+    </w:lvl>
+    <w:lvl w:ilvl="5" w:tplc="04090005" w:tentative="1">
+      <w:start w:val="1"/>
+      <w:numFmt w:val="bullet"/>
+      <w:lvlText w:val=""/>
+      <w:lvlJc w:val="left"/>
+      <w:pPr>
+        <w:ind w:left="4320" w:hanging="360"/>
+      </w:pPr>
+      <w:rPr>
+        <w:rFonts w:ascii="Wingdings" w:hAnsi="Wingdings" w:hint="default"/>
+      </w:rPr>
+    </w:lvl>
+    <w:lvl w:ilvl="6" w:tplc="04090001" w:tentative="1">
+      <w:start w:val="1"/>
+      <w:numFmt w:val="bullet"/>
+      <w:lvlText w:val=""/>
+      <w:lvlJc w:val="left"/>
+      <w:pPr>
+        <w:ind w:left="5040" w:hanging="360"/>
+      </w:pPr>
+      <w:rPr>
+        <w:rFonts w:ascii="Symbol" w:hAnsi="Symbol" w:hint="default"/>
+      </w:rPr>
+    </w:lvl>
+    <w:lvl w:ilvl="7" w:tplc="04090003" w:tentative="1">
+      <w:start w:val="1"/>
+      <w:numFmt w:val="bullet"/>
+      <w:lvlText w:val="o"/>
+      <w:lvlJc w:val="left"/>
+      <w:pPr>
+        <w:ind w:left="5760" w:hanging="360"/>
+      </w:pPr>
+      <w:rPr>
+        <w:rFonts w:ascii="Courier New" w:hAnsi="Courier New" w:hint="default"/>
+      </w:rPr>
+    </w:lvl>
+    <w:lvl w:ilvl="8" w:tplc="04090005" w:tentative="1">
+      <w:start w:val="1"/>
+      <w:numFmt w:val="bullet"/>
+      <w:lvlText w:val=""/>
+      <w:lvlJc w:val="left"/>
+      <w:pPr>
+        <w:ind w:left="6480" w:hanging="360"/>
+      </w:pPr>
+      <w:rPr>
+        <w:rFonts w:ascii="Wingdings" w:hAnsi="Wingdings" w:hint="default"/>
+      </w:rPr>
+    </w:lvl>
+  </w:abstractNum>
+  <w:abstractNum w:abstractNumId="7">
+    <w:nsid w:val="74937BE5"/>
+    <w:multiLevelType w:val="hybridMultilevel"/>
+    <w:tmpl w:val="B4B64E0C"/>
+    <w:lvl w:ilvl="0" w:tplc="04090001">
+      <w:start w:val="1"/>
+      <w:numFmt w:val="bullet"/>
+      <w:lvlText w:val=""/>
+      <w:lvlJc w:val="left"/>
+      <w:pPr>
+        <w:ind w:left="720" w:hanging="360"/>
+      </w:pPr>
+      <w:rPr>
+        <w:rFonts w:ascii="Symbol" w:hAnsi="Symbol" w:hint="default"/>
+      </w:rPr>
+    </w:lvl>
+    <w:lvl w:ilvl="1" w:tplc="04090003" w:tentative="1">
+      <w:start w:val="1"/>
+      <w:numFmt w:val="bullet"/>
+      <w:lvlText w:val="o"/>
+      <w:lvlJc w:val="left"/>
+      <w:pPr>
+        <w:ind w:left="1440" w:hanging="360"/>
+      </w:pPr>
+      <w:rPr>
+        <w:rFonts w:ascii="Courier New" w:hAnsi="Courier New" w:hint="default"/>
+      </w:rPr>
+    </w:lvl>
+    <w:lvl w:ilvl="2" w:tplc="04090005" w:tentative="1">
+      <w:start w:val="1"/>
+      <w:numFmt w:val="bullet"/>
+      <w:lvlText w:val=""/>
+      <w:lvlJc w:val="left"/>
+      <w:pPr>
+        <w:ind w:left="2160" w:hanging="360"/>
+      </w:pPr>
+      <w:rPr>
+        <w:rFonts w:ascii="Wingdings" w:hAnsi="Wingdings" w:hint="default"/>
+      </w:rPr>
+    </w:lvl>
+    <w:lvl w:ilvl="3" w:tplc="04090001" w:tentative="1">
+      <w:start w:val="1"/>
+      <w:numFmt w:val="bullet"/>
+      <w:lvlText w:val=""/>
+      <w:lvlJc w:val="left"/>
+      <w:pPr>
+        <w:ind w:left="2880" w:hanging="360"/>
+      </w:pPr>
+      <w:rPr>
+        <w:rFonts w:ascii="Symbol" w:hAnsi="Symbol" w:hint="default"/>
+      </w:rPr>
+    </w:lvl>
+    <w:lvl w:ilvl="4" w:tplc="04090003" w:tentative="1">
+      <w:start w:val="1"/>
+      <w:numFmt w:val="bullet"/>
+      <w:lvlText w:val="o"/>
+      <w:lvlJc w:val="left"/>
+      <w:pPr>
+        <w:ind w:left="3600" w:hanging="360"/>
+      </w:pPr>
+      <w:rPr>
+        <w:rFonts w:ascii="Courier New" w:hAnsi="Courier New" w:hint="default"/>
+      </w:rPr>
+    </w:lvl>
+    <w:lvl w:ilvl="5" w:tplc="04090005" w:tentative="1">
+      <w:start w:val="1"/>
+      <w:numFmt w:val="bullet"/>
+      <w:lvlText w:val=""/>
+      <w:lvlJc w:val="left"/>
+      <w:pPr>
+        <w:ind w:left="4320" w:hanging="360"/>
+      </w:pPr>
+      <w:rPr>
+        <w:rFonts w:ascii="Wingdings" w:hAnsi="Wingdings" w:hint="default"/>
+      </w:rPr>
+    </w:lvl>
+    <w:lvl w:ilvl="6" w:tplc="04090001" w:tentative="1">
+      <w:start w:val="1"/>
+      <w:numFmt w:val="bullet"/>
+      <w:lvlText w:val=""/>
+      <w:lvlJc w:val="left"/>
+      <w:pPr>
+        <w:ind w:left="5040" w:hanging="360"/>
+      </w:pPr>
+      <w:rPr>
+        <w:rFonts w:ascii="Symbol" w:hAnsi="Symbol" w:hint="default"/>
+      </w:rPr>
+    </w:lvl>
+    <w:lvl w:ilvl="7" w:tplc="04090003" w:tentative="1">
+      <w:start w:val="1"/>
+      <w:numFmt w:val="bullet"/>
+      <w:lvlText w:val="o"/>
+      <w:lvlJc w:val="left"/>
+      <w:pPr>
+        <w:ind w:left="5760" w:hanging="360"/>
+      </w:pPr>
+      <w:rPr>
+        <w:rFonts w:ascii="Courier New" w:hAnsi="Courier New" w:hint="default"/>
+      </w:rPr>
+    </w:lvl>
+    <w:lvl w:ilvl="8" w:tplc="04090005" w:tentative="1">
+      <w:start w:val="1"/>
+      <w:numFmt w:val="bullet"/>
+      <w:lvlText w:val=""/>
+      <w:lvlJc w:val="left"/>
+      <w:pPr>
+        <w:ind w:left="6480" w:hanging="360"/>
+      </w:pPr>
+      <w:rPr>
+        <w:rFonts w:ascii="Wingdings" w:hAnsi="Wingdings" w:hint="default"/>
+      </w:rPr>
+    </w:lvl>
+  </w:abstractNum>
+  <w:abstractNum w:abstractNumId="8">
     <w:nsid w:val="78145FCD"/>
     <w:multiLevelType w:val="multilevel"/>
     <w:tmpl w:val="F258B4EE"/>
@@ -4908,13 +5584,31 @@
     </w:lvl>
   </w:abstractNum>
   <w:num w:numId="1">
+    <w:abstractNumId w:val="4"/>
+  </w:num>
+  <w:num w:numId="2">
+    <w:abstractNumId w:val="8"/>
+  </w:num>
+  <w:num w:numId="3">
+    <w:abstractNumId w:val="3"/>
+  </w:num>
+  <w:num w:numId="4">
     <w:abstractNumId w:val="1"/>
   </w:num>
-  <w:num w:numId="2">
+  <w:num w:numId="5">
     <w:abstractNumId w:val="2"/>
   </w:num>
-  <w:num w:numId="3">
+  <w:num w:numId="6">
+    <w:abstractNumId w:val="5"/>
+  </w:num>
+  <w:num w:numId="7">
     <w:abstractNumId w:val="0"/>
+  </w:num>
+  <w:num w:numId="8">
+    <w:abstractNumId w:val="7"/>
+  </w:num>
+  <w:num w:numId="9">
+    <w:abstractNumId w:val="6"/>
   </w:num>
 </w:numbering>
 </file>
@@ -5392,6 +6086,18 @@
       <w:rFonts w:ascii="Lucida Grande" w:hAnsi="Lucida Grande" w:cs="Lucida Grande"/>
       <w:sz w:val="18"/>
       <w:szCs w:val="18"/>
+    </w:rPr>
+  </w:style>
+  <w:style w:type="character" w:styleId="FollowedHyperlink">
+    <w:name w:val="FollowedHyperlink"/>
+    <w:basedOn w:val="DefaultParagraphFont"/>
+    <w:uiPriority w:val="99"/>
+    <w:semiHidden/>
+    <w:unhideWhenUsed/>
+    <w:rsid w:val="00FC6F41"/>
+    <w:rPr>
+      <w:color w:val="800080" w:themeColor="followedHyperlink"/>
+      <w:u w:val="single"/>
     </w:rPr>
   </w:style>
 </w:styles>
@@ -5872,6 +6578,18 @@
       <w:szCs w:val="18"/>
     </w:rPr>
   </w:style>
+  <w:style w:type="character" w:styleId="FollowedHyperlink">
+    <w:name w:val="FollowedHyperlink"/>
+    <w:basedOn w:val="DefaultParagraphFont"/>
+    <w:uiPriority w:val="99"/>
+    <w:semiHidden/>
+    <w:unhideWhenUsed/>
+    <w:rsid w:val="00FC6F41"/>
+    <w:rPr>
+      <w:color w:val="800080" w:themeColor="followedHyperlink"/>
+      <w:u w:val="single"/>
+    </w:rPr>
+  </w:style>
 </w:styles>
 </file>
 

</xml_diff>